<commit_message>
file ada di folder dashboard
</commit_message>
<xml_diff>
--- a/Rancangan Aplikasi Web.docx
+++ b/Rancangan Aplikasi Web.docx
@@ -40,23 +40,7 @@
           <w:rFonts w:ascii="Times New Roman" w:hAnsi="Times New Roman" w:cs="Times New Roman"/>
           <w:lang w:val="en-US"/>
         </w:rPr>
-        <w:t xml:space="preserve">Smart </w:t>
-      </w:r>
-      <w:proofErr w:type="gramStart"/>
-      <w:r>
-        <w:rPr>
-          <w:rFonts w:ascii="Times New Roman" w:hAnsi="Times New Roman" w:cs="Times New Roman"/>
-          <w:lang w:val="en-US"/>
-        </w:rPr>
-        <w:t>Anthro :</w:t>
-      </w:r>
-      <w:proofErr w:type="gramEnd"/>
-      <w:r>
-        <w:rPr>
-          <w:rFonts w:ascii="Times New Roman" w:hAnsi="Times New Roman" w:cs="Times New Roman"/>
-          <w:lang w:val="en-US"/>
-        </w:rPr>
-        <w:t xml:space="preserve"> </w:t>
+        <w:t xml:space="preserve">Smart Anthro : </w:t>
       </w:r>
       <w:r>
         <w:rPr>
@@ -136,6 +120,145 @@
           <w:lang w:val="en-US"/>
         </w:rPr>
         <w:t xml:space="preserve"> Data</w:t>
+      </w:r>
+    </w:p>
+    <w:p>
+      <w:pPr>
+        <w:jc w:val="both"/>
+        <w:rPr>
+          <w:rFonts w:ascii="Times New Roman" w:hAnsi="Times New Roman" w:cs="Times New Roman"/>
+          <w:b/>
+          <w:bCs/>
+          <w:lang w:val="en-US"/>
+        </w:rPr>
+      </w:pPr>
+      <w:r>
+        <w:rPr>
+          <w:rFonts w:ascii="Times New Roman" w:hAnsi="Times New Roman" w:cs="Times New Roman"/>
+          <w:b/>
+          <w:bCs/>
+          <w:lang w:val="en-US"/>
+        </w:rPr>
+        <w:t>INDEX</w:t>
+      </w:r>
+    </w:p>
+    <w:p>
+      <w:pPr>
+        <w:jc w:val="both"/>
+        <w:rPr>
+          <w:rFonts w:ascii="Times New Roman" w:hAnsi="Times New Roman" w:cs="Times New Roman"/>
+          <w:lang w:val="en-US"/>
+        </w:rPr>
+      </w:pPr>
+      <w:r>
+        <w:rPr>
+          <w:rFonts w:ascii="Times New Roman" w:hAnsi="Times New Roman" w:cs="Times New Roman"/>
+          <w:lang w:val="en-US"/>
+        </w:rPr>
+        <w:t xml:space="preserve">Kalo </w:t>
+      </w:r>
+      <w:proofErr w:type="spellStart"/>
+      <w:r>
+        <w:rPr>
+          <w:rFonts w:ascii="Times New Roman" w:hAnsi="Times New Roman" w:cs="Times New Roman"/>
+          <w:lang w:val="en-US"/>
+        </w:rPr>
+        <w:t>bisa</w:t>
+      </w:r>
+      <w:proofErr w:type="spellEnd"/>
+      <w:r>
+        <w:rPr>
+          <w:rFonts w:ascii="Times New Roman" w:hAnsi="Times New Roman" w:cs="Times New Roman"/>
+          <w:lang w:val="en-US"/>
+        </w:rPr>
+        <w:t xml:space="preserve"> </w:t>
+      </w:r>
+      <w:proofErr w:type="spellStart"/>
+      <w:r>
+        <w:rPr>
+          <w:rFonts w:ascii="Times New Roman" w:hAnsi="Times New Roman" w:cs="Times New Roman"/>
+          <w:lang w:val="en-US"/>
+        </w:rPr>
+        <w:t>saat</w:t>
+      </w:r>
+      <w:proofErr w:type="spellEnd"/>
+      <w:r>
+        <w:rPr>
+          <w:rFonts w:ascii="Times New Roman" w:hAnsi="Times New Roman" w:cs="Times New Roman"/>
+          <w:lang w:val="en-US"/>
+        </w:rPr>
+        <w:t xml:space="preserve"> daftar </w:t>
+      </w:r>
+      <w:r>
+        <w:rPr>
+          <w:rFonts w:ascii="Times New Roman" w:hAnsi="Times New Roman" w:cs="Times New Roman"/>
+          <w:lang w:val="en-US"/>
+        </w:rPr>
+        <w:t xml:space="preserve">pake </w:t>
+      </w:r>
+      <w:proofErr w:type="spellStart"/>
+      <w:r>
+        <w:rPr>
+          <w:rFonts w:ascii="Times New Roman" w:hAnsi="Times New Roman" w:cs="Times New Roman"/>
+          <w:lang w:val="en-US"/>
+        </w:rPr>
+        <w:t>kode</w:t>
+      </w:r>
+      <w:proofErr w:type="spellEnd"/>
+      <w:r>
+        <w:rPr>
+          <w:rFonts w:ascii="Times New Roman" w:hAnsi="Times New Roman" w:cs="Times New Roman"/>
+          <w:lang w:val="en-US"/>
+        </w:rPr>
+        <w:t xml:space="preserve"> </w:t>
+      </w:r>
+      <w:proofErr w:type="spellStart"/>
+      <w:r>
+        <w:rPr>
+          <w:rFonts w:ascii="Times New Roman" w:hAnsi="Times New Roman" w:cs="Times New Roman"/>
+          <w:lang w:val="en-US"/>
+        </w:rPr>
+        <w:t>unik</w:t>
+      </w:r>
+      <w:proofErr w:type="spellEnd"/>
+      <w:r>
+        <w:rPr>
+          <w:rFonts w:ascii="Times New Roman" w:hAnsi="Times New Roman" w:cs="Times New Roman"/>
+          <w:lang w:val="en-US"/>
+        </w:rPr>
+        <w:t xml:space="preserve">, </w:t>
+      </w:r>
+      <w:proofErr w:type="spellStart"/>
+      <w:r>
+        <w:rPr>
+          <w:rFonts w:ascii="Times New Roman" w:hAnsi="Times New Roman" w:cs="Times New Roman"/>
+          <w:lang w:val="en-US"/>
+        </w:rPr>
+        <w:t>kek</w:t>
+      </w:r>
+      <w:proofErr w:type="spellEnd"/>
+      <w:r>
+        <w:rPr>
+          <w:rFonts w:ascii="Times New Roman" w:hAnsi="Times New Roman" w:cs="Times New Roman"/>
+          <w:lang w:val="en-US"/>
+        </w:rPr>
+        <w:t xml:space="preserve"> </w:t>
+      </w:r>
+      <w:proofErr w:type="spellStart"/>
+      <w:r>
+        <w:rPr>
+          <w:rFonts w:ascii="Times New Roman" w:hAnsi="Times New Roman" w:cs="Times New Roman"/>
+          <w:lang w:val="en-US"/>
+        </w:rPr>
+        <w:t>kode</w:t>
+      </w:r>
+      <w:proofErr w:type="spellEnd"/>
+      <w:r>
+        <w:rPr>
+          <w:rFonts w:ascii="Times New Roman" w:hAnsi="Times New Roman" w:cs="Times New Roman"/>
+          <w:lang w:val="en-US"/>
+        </w:rPr>
+        <w:t xml:space="preserve"> referral ke email</w:t>
       </w:r>
     </w:p>
     <w:p>
@@ -206,17 +329,8 @@
           <w:rFonts w:ascii="Times New Roman" w:hAnsi="Times New Roman" w:cs="Times New Roman"/>
           <w:lang w:val="en-US"/>
         </w:rPr>
-        <w:t xml:space="preserve"> </w:t>
-      </w:r>
-      <w:proofErr w:type="gramStart"/>
-      <w:r>
-        <w:rPr>
-          <w:rFonts w:ascii="Times New Roman" w:hAnsi="Times New Roman" w:cs="Times New Roman"/>
-          <w:lang w:val="en-US"/>
-        </w:rPr>
-        <w:t>form :</w:t>
-      </w:r>
-      <w:proofErr w:type="gramEnd"/>
+        <w:t xml:space="preserve"> form :</w:t>
+      </w:r>
     </w:p>
     <w:bookmarkEnd w:id="0"/>
     <w:p>
@@ -237,7 +351,14 @@
           <w:rFonts w:ascii="Times New Roman" w:hAnsi="Times New Roman" w:cs="Times New Roman"/>
           <w:lang w:val="en-US"/>
         </w:rPr>
-        <w:t xml:space="preserve">Nama </w:t>
+        <w:t>NIK</w:t>
+      </w:r>
+      <w:r>
+        <w:rPr>
+          <w:rFonts w:ascii="Times New Roman" w:hAnsi="Times New Roman" w:cs="Times New Roman"/>
+          <w:lang w:val="en-US"/>
+        </w:rPr>
+        <w:t xml:space="preserve"> </w:t>
       </w:r>
       <w:proofErr w:type="spellStart"/>
       <w:r>
@@ -248,13 +369,6 @@
         <w:t>anak</w:t>
       </w:r>
       <w:proofErr w:type="spellEnd"/>
-      <w:r>
-        <w:rPr>
-          <w:rFonts w:ascii="Times New Roman" w:hAnsi="Times New Roman" w:cs="Times New Roman"/>
-          <w:lang w:val="en-US"/>
-        </w:rPr>
-        <w:t>, text</w:t>
-      </w:r>
     </w:p>
     <w:p>
       <w:pPr>
@@ -274,23 +388,23 @@
           <w:rFonts w:ascii="Times New Roman" w:hAnsi="Times New Roman" w:cs="Times New Roman"/>
           <w:lang w:val="en-US"/>
         </w:rPr>
-        <w:t xml:space="preserve">Tanggal </w:t>
-      </w:r>
-      <w:proofErr w:type="spellStart"/>
-      <w:r>
-        <w:rPr>
-          <w:rFonts w:ascii="Times New Roman" w:hAnsi="Times New Roman" w:cs="Times New Roman"/>
-          <w:lang w:val="en-US"/>
-        </w:rPr>
-        <w:t>lahir</w:t>
-      </w:r>
-      <w:proofErr w:type="spellEnd"/>
-      <w:r>
-        <w:rPr>
-          <w:rFonts w:ascii="Times New Roman" w:hAnsi="Times New Roman" w:cs="Times New Roman"/>
-          <w:lang w:val="en-US"/>
-        </w:rPr>
-        <w:t>, format date function</w:t>
+        <w:t xml:space="preserve">Nama </w:t>
+      </w:r>
+      <w:proofErr w:type="spellStart"/>
+      <w:r>
+        <w:rPr>
+          <w:rFonts w:ascii="Times New Roman" w:hAnsi="Times New Roman" w:cs="Times New Roman"/>
+          <w:lang w:val="en-US"/>
+        </w:rPr>
+        <w:t>anak</w:t>
+      </w:r>
+      <w:proofErr w:type="spellEnd"/>
+      <w:r>
+        <w:rPr>
+          <w:rFonts w:ascii="Times New Roman" w:hAnsi="Times New Roman" w:cs="Times New Roman"/>
+          <w:lang w:val="en-US"/>
+        </w:rPr>
+        <w:t>, text</w:t>
       </w:r>
     </w:p>
     <w:p>
@@ -311,23 +425,23 @@
           <w:rFonts w:ascii="Times New Roman" w:hAnsi="Times New Roman" w:cs="Times New Roman"/>
           <w:lang w:val="en-US"/>
         </w:rPr>
-        <w:t xml:space="preserve">Jenis </w:t>
-      </w:r>
-      <w:proofErr w:type="spellStart"/>
-      <w:r>
-        <w:rPr>
-          <w:rFonts w:ascii="Times New Roman" w:hAnsi="Times New Roman" w:cs="Times New Roman"/>
-          <w:lang w:val="en-US"/>
-        </w:rPr>
-        <w:t>kelamin</w:t>
-      </w:r>
-      <w:proofErr w:type="spellEnd"/>
-      <w:r>
-        <w:rPr>
-          <w:rFonts w:ascii="Times New Roman" w:hAnsi="Times New Roman" w:cs="Times New Roman"/>
-          <w:lang w:val="en-US"/>
-        </w:rPr>
-        <w:t>, button radio</w:t>
+        <w:t xml:space="preserve">Tanggal </w:t>
+      </w:r>
+      <w:proofErr w:type="spellStart"/>
+      <w:r>
+        <w:rPr>
+          <w:rFonts w:ascii="Times New Roman" w:hAnsi="Times New Roman" w:cs="Times New Roman"/>
+          <w:lang w:val="en-US"/>
+        </w:rPr>
+        <w:t>lahir</w:t>
+      </w:r>
+      <w:proofErr w:type="spellEnd"/>
+      <w:r>
+        <w:rPr>
+          <w:rFonts w:ascii="Times New Roman" w:hAnsi="Times New Roman" w:cs="Times New Roman"/>
+          <w:lang w:val="en-US"/>
+        </w:rPr>
+        <w:t>, format date function</w:t>
       </w:r>
     </w:p>
     <w:p>
@@ -343,69 +457,28 @@
           <w:lang w:val="en-US"/>
         </w:rPr>
       </w:pPr>
-      <w:proofErr w:type="spellStart"/>
-      <w:r>
-        <w:rPr>
-          <w:rFonts w:ascii="Times New Roman" w:hAnsi="Times New Roman" w:cs="Times New Roman"/>
-          <w:lang w:val="en-US"/>
-        </w:rPr>
-        <w:t>Domisili</w:t>
-      </w:r>
-      <w:proofErr w:type="spellEnd"/>
-      <w:r>
-        <w:rPr>
-          <w:rFonts w:ascii="Times New Roman" w:hAnsi="Times New Roman" w:cs="Times New Roman"/>
-          <w:lang w:val="en-US"/>
-        </w:rPr>
-        <w:t xml:space="preserve">, pake </w:t>
-      </w:r>
-      <w:proofErr w:type="spellStart"/>
-      <w:r>
-        <w:rPr>
-          <w:rFonts w:ascii="Times New Roman" w:hAnsi="Times New Roman" w:cs="Times New Roman"/>
-          <w:lang w:val="en-US"/>
-        </w:rPr>
-        <w:t>pilihanprovinsi</w:t>
-      </w:r>
-      <w:proofErr w:type="spellEnd"/>
-      <w:r>
-        <w:rPr>
-          <w:rFonts w:ascii="Times New Roman" w:hAnsi="Times New Roman" w:cs="Times New Roman"/>
-          <w:lang w:val="en-US"/>
-        </w:rPr>
-        <w:t xml:space="preserve">, </w:t>
-      </w:r>
-      <w:proofErr w:type="spellStart"/>
-      <w:r>
-        <w:rPr>
-          <w:rFonts w:ascii="Times New Roman" w:hAnsi="Times New Roman" w:cs="Times New Roman"/>
-          <w:lang w:val="en-US"/>
-        </w:rPr>
-        <w:t>kabupaten</w:t>
-      </w:r>
-      <w:proofErr w:type="spellEnd"/>
-      <w:r>
-        <w:rPr>
-          <w:rFonts w:ascii="Times New Roman" w:hAnsi="Times New Roman" w:cs="Times New Roman"/>
-          <w:lang w:val="en-US"/>
-        </w:rPr>
-        <w:t xml:space="preserve">, </w:t>
-      </w:r>
-      <w:proofErr w:type="spellStart"/>
-      <w:r>
-        <w:rPr>
-          <w:rFonts w:ascii="Times New Roman" w:hAnsi="Times New Roman" w:cs="Times New Roman"/>
-          <w:lang w:val="en-US"/>
-        </w:rPr>
-        <w:t>kecamatan</w:t>
-      </w:r>
-      <w:proofErr w:type="spellEnd"/>
-      <w:r>
-        <w:rPr>
-          <w:rFonts w:ascii="Times New Roman" w:hAnsi="Times New Roman" w:cs="Times New Roman"/>
-          <w:lang w:val="en-US"/>
-        </w:rPr>
-        <w:t xml:space="preserve">, </w:t>
+      <w:r>
+        <w:rPr>
+          <w:rFonts w:ascii="Times New Roman" w:hAnsi="Times New Roman" w:cs="Times New Roman"/>
+          <w:lang w:val="en-US"/>
+        </w:rPr>
+        <w:t xml:space="preserve">Jenis </w:t>
+      </w:r>
+      <w:proofErr w:type="spellStart"/>
+      <w:r>
+        <w:rPr>
+          <w:rFonts w:ascii="Times New Roman" w:hAnsi="Times New Roman" w:cs="Times New Roman"/>
+          <w:lang w:val="en-US"/>
+        </w:rPr>
+        <w:t>kelamin</w:t>
+      </w:r>
+      <w:proofErr w:type="spellEnd"/>
+      <w:r>
+        <w:rPr>
+          <w:rFonts w:ascii="Times New Roman" w:hAnsi="Times New Roman" w:cs="Times New Roman"/>
+          <w:lang w:val="en-US"/>
+        </w:rPr>
+        <w:t>, button radio</w:t>
       </w:r>
     </w:p>
     <w:p>
@@ -421,6 +494,100 @@
           <w:lang w:val="en-US"/>
         </w:rPr>
       </w:pPr>
+      <w:proofErr w:type="spellStart"/>
+      <w:r>
+        <w:rPr>
+          <w:rFonts w:ascii="Times New Roman" w:hAnsi="Times New Roman" w:cs="Times New Roman"/>
+          <w:lang w:val="en-US"/>
+        </w:rPr>
+        <w:t>Domisili</w:t>
+      </w:r>
+      <w:proofErr w:type="spellEnd"/>
+      <w:r>
+        <w:rPr>
+          <w:rFonts w:ascii="Times New Roman" w:hAnsi="Times New Roman" w:cs="Times New Roman"/>
+          <w:lang w:val="en-US"/>
+        </w:rPr>
+        <w:t xml:space="preserve">, </w:t>
+      </w:r>
+      <w:proofErr w:type="spellStart"/>
+      <w:r>
+        <w:rPr>
+          <w:rFonts w:ascii="Times New Roman" w:hAnsi="Times New Roman" w:cs="Times New Roman"/>
+          <w:lang w:val="en-US"/>
+        </w:rPr>
+        <w:t>provinsi</w:t>
+      </w:r>
+      <w:proofErr w:type="spellEnd"/>
+      <w:r>
+        <w:rPr>
+          <w:rFonts w:ascii="Times New Roman" w:hAnsi="Times New Roman" w:cs="Times New Roman"/>
+          <w:lang w:val="en-US"/>
+        </w:rPr>
+        <w:t xml:space="preserve">, </w:t>
+      </w:r>
+      <w:proofErr w:type="spellStart"/>
+      <w:r>
+        <w:rPr>
+          <w:rFonts w:ascii="Times New Roman" w:hAnsi="Times New Roman" w:cs="Times New Roman"/>
+          <w:lang w:val="en-US"/>
+        </w:rPr>
+        <w:t>kabupaten</w:t>
+      </w:r>
+      <w:proofErr w:type="spellEnd"/>
+      <w:r>
+        <w:rPr>
+          <w:rFonts w:ascii="Times New Roman" w:hAnsi="Times New Roman" w:cs="Times New Roman"/>
+          <w:lang w:val="en-US"/>
+        </w:rPr>
+        <w:t xml:space="preserve">, </w:t>
+      </w:r>
+      <w:proofErr w:type="spellStart"/>
+      <w:r>
+        <w:rPr>
+          <w:rFonts w:ascii="Times New Roman" w:hAnsi="Times New Roman" w:cs="Times New Roman"/>
+          <w:lang w:val="en-US"/>
+        </w:rPr>
+        <w:t>kecamatan</w:t>
+      </w:r>
+      <w:proofErr w:type="spellEnd"/>
+      <w:r>
+        <w:rPr>
+          <w:rFonts w:ascii="Times New Roman" w:hAnsi="Times New Roman" w:cs="Times New Roman"/>
+          <w:lang w:val="en-US"/>
+        </w:rPr>
+        <w:t xml:space="preserve">, </w:t>
+      </w:r>
+      <w:r>
+        <w:rPr>
+          <w:rFonts w:ascii="Times New Roman" w:hAnsi="Times New Roman" w:cs="Times New Roman"/>
+          <w:lang w:val="en-US"/>
+        </w:rPr>
+        <w:t xml:space="preserve">pake </w:t>
+      </w:r>
+      <w:proofErr w:type="spellStart"/>
+      <w:r>
+        <w:rPr>
+          <w:rFonts w:ascii="Times New Roman" w:hAnsi="Times New Roman" w:cs="Times New Roman"/>
+          <w:lang w:val="en-US"/>
+        </w:rPr>
+        <w:t>pilihan</w:t>
+      </w:r>
+      <w:proofErr w:type="spellEnd"/>
+    </w:p>
+    <w:p>
+      <w:pPr>
+        <w:pStyle w:val="ListParagraph"/>
+        <w:numPr>
+          <w:ilvl w:val="0"/>
+          <w:numId w:val="3"/>
+        </w:numPr>
+        <w:jc w:val="both"/>
+        <w:rPr>
+          <w:rFonts w:ascii="Times New Roman" w:hAnsi="Times New Roman" w:cs="Times New Roman"/>
+          <w:lang w:val="en-US"/>
+        </w:rPr>
+      </w:pPr>
       <w:r>
         <w:rPr>
           <w:rFonts w:ascii="Times New Roman" w:hAnsi="Times New Roman" w:cs="Times New Roman"/>
@@ -497,7 +664,21 @@
           <w:rFonts w:ascii="Times New Roman" w:hAnsi="Times New Roman" w:cs="Times New Roman"/>
           <w:lang w:val="en-US"/>
         </w:rPr>
-        <w:t xml:space="preserve">Nama </w:t>
+        <w:t>N</w:t>
+      </w:r>
+      <w:r>
+        <w:rPr>
+          <w:rFonts w:ascii="Times New Roman" w:hAnsi="Times New Roman" w:cs="Times New Roman"/>
+          <w:lang w:val="en-US"/>
+        </w:rPr>
+        <w:t>IK</w:t>
+      </w:r>
+      <w:r>
+        <w:rPr>
+          <w:rFonts w:ascii="Times New Roman" w:hAnsi="Times New Roman" w:cs="Times New Roman"/>
+          <w:lang w:val="en-US"/>
+        </w:rPr>
+        <w:t xml:space="preserve"> </w:t>
       </w:r>
       <w:proofErr w:type="spellStart"/>
       <w:r>
@@ -542,402 +723,6 @@
     </w:p>
     <w:p>
       <w:pPr>
-        <w:ind w:left="709"/>
-        <w:jc w:val="both"/>
-        <w:rPr>
-          <w:rFonts w:ascii="Times New Roman" w:hAnsi="Times New Roman" w:cs="Times New Roman"/>
-          <w:lang w:val="en-US"/>
-        </w:rPr>
-      </w:pPr>
-      <w:proofErr w:type="spellStart"/>
-      <w:r>
-        <w:rPr>
-          <w:rFonts w:ascii="Times New Roman" w:hAnsi="Times New Roman" w:cs="Times New Roman"/>
-          <w:lang w:val="en-US"/>
-        </w:rPr>
-        <w:t>Setelah</w:t>
-      </w:r>
-      <w:proofErr w:type="spellEnd"/>
-      <w:r>
-        <w:rPr>
-          <w:rFonts w:ascii="Times New Roman" w:hAnsi="Times New Roman" w:cs="Times New Roman"/>
-          <w:lang w:val="en-US"/>
-        </w:rPr>
-        <w:t xml:space="preserve"> </w:t>
-      </w:r>
-      <w:proofErr w:type="spellStart"/>
-      <w:r>
-        <w:rPr>
-          <w:rFonts w:ascii="Times New Roman" w:hAnsi="Times New Roman" w:cs="Times New Roman"/>
-          <w:lang w:val="en-US"/>
-        </w:rPr>
-        <w:t>masuk</w:t>
-      </w:r>
-      <w:proofErr w:type="spellEnd"/>
-      <w:r>
-        <w:rPr>
-          <w:rFonts w:ascii="Times New Roman" w:hAnsi="Times New Roman" w:cs="Times New Roman"/>
-          <w:lang w:val="en-US"/>
-        </w:rPr>
-        <w:t>/daftar</w:t>
-      </w:r>
-    </w:p>
-    <w:p>
-      <w:pPr>
-        <w:pStyle w:val="ListParagraph"/>
-        <w:ind w:left="1429"/>
-        <w:jc w:val="both"/>
-        <w:rPr>
-          <w:rFonts w:ascii="Times New Roman" w:hAnsi="Times New Roman" w:cs="Times New Roman"/>
-          <w:lang w:val="en-US"/>
-        </w:rPr>
-      </w:pPr>
-      <w:r>
-        <w:rPr>
-          <w:rFonts w:ascii="Times New Roman" w:hAnsi="Times New Roman" w:cs="Times New Roman"/>
-          <w:lang w:val="en-US"/>
-        </w:rPr>
-        <w:t>Biodata</w:t>
-      </w:r>
-    </w:p>
-    <w:p>
-      <w:pPr>
-        <w:pStyle w:val="ListParagraph"/>
-        <w:numPr>
-          <w:ilvl w:val="0"/>
-          <w:numId w:val="4"/>
-        </w:numPr>
-        <w:jc w:val="both"/>
-        <w:rPr>
-          <w:rFonts w:ascii="Times New Roman" w:hAnsi="Times New Roman" w:cs="Times New Roman"/>
-          <w:lang w:val="en-US"/>
-        </w:rPr>
-      </w:pPr>
-      <w:r>
-        <w:rPr>
-          <w:rFonts w:ascii="Times New Roman" w:hAnsi="Times New Roman" w:cs="Times New Roman"/>
-          <w:lang w:val="en-US"/>
-        </w:rPr>
-        <w:t xml:space="preserve">Nama </w:t>
-      </w:r>
-      <w:proofErr w:type="spellStart"/>
-      <w:r>
-        <w:rPr>
-          <w:rFonts w:ascii="Times New Roman" w:hAnsi="Times New Roman" w:cs="Times New Roman"/>
-          <w:lang w:val="en-US"/>
-        </w:rPr>
-        <w:t>anak</w:t>
-      </w:r>
-      <w:proofErr w:type="spellEnd"/>
-      <w:r>
-        <w:rPr>
-          <w:rFonts w:ascii="Times New Roman" w:hAnsi="Times New Roman" w:cs="Times New Roman"/>
-          <w:lang w:val="en-US"/>
-        </w:rPr>
-        <w:t>, text</w:t>
-      </w:r>
-    </w:p>
-    <w:p>
-      <w:pPr>
-        <w:pStyle w:val="ListParagraph"/>
-        <w:numPr>
-          <w:ilvl w:val="0"/>
-          <w:numId w:val="4"/>
-        </w:numPr>
-        <w:jc w:val="both"/>
-        <w:rPr>
-          <w:rFonts w:ascii="Times New Roman" w:hAnsi="Times New Roman" w:cs="Times New Roman"/>
-          <w:lang w:val="en-US"/>
-        </w:rPr>
-      </w:pPr>
-      <w:r>
-        <w:rPr>
-          <w:rFonts w:ascii="Times New Roman" w:hAnsi="Times New Roman" w:cs="Times New Roman"/>
-          <w:lang w:val="en-US"/>
-        </w:rPr>
-        <w:t xml:space="preserve">Tanggal </w:t>
-      </w:r>
-      <w:proofErr w:type="spellStart"/>
-      <w:r>
-        <w:rPr>
-          <w:rFonts w:ascii="Times New Roman" w:hAnsi="Times New Roman" w:cs="Times New Roman"/>
-          <w:lang w:val="en-US"/>
-        </w:rPr>
-        <w:t>lahir</w:t>
-      </w:r>
-      <w:proofErr w:type="spellEnd"/>
-      <w:r>
-        <w:rPr>
-          <w:rFonts w:ascii="Times New Roman" w:hAnsi="Times New Roman" w:cs="Times New Roman"/>
-          <w:lang w:val="en-US"/>
-        </w:rPr>
-        <w:t>, format date function</w:t>
-      </w:r>
-    </w:p>
-    <w:p>
-      <w:pPr>
-        <w:pStyle w:val="ListParagraph"/>
-        <w:numPr>
-          <w:ilvl w:val="0"/>
-          <w:numId w:val="4"/>
-        </w:numPr>
-        <w:jc w:val="both"/>
-        <w:rPr>
-          <w:rFonts w:ascii="Times New Roman" w:hAnsi="Times New Roman" w:cs="Times New Roman"/>
-          <w:lang w:val="en-US"/>
-        </w:rPr>
-      </w:pPr>
-      <w:r>
-        <w:rPr>
-          <w:rFonts w:ascii="Times New Roman" w:hAnsi="Times New Roman" w:cs="Times New Roman"/>
-          <w:lang w:val="en-US"/>
-        </w:rPr>
-        <w:t xml:space="preserve">Jenis </w:t>
-      </w:r>
-      <w:proofErr w:type="spellStart"/>
-      <w:r>
-        <w:rPr>
-          <w:rFonts w:ascii="Times New Roman" w:hAnsi="Times New Roman" w:cs="Times New Roman"/>
-          <w:lang w:val="en-US"/>
-        </w:rPr>
-        <w:t>kelamin</w:t>
-      </w:r>
-      <w:proofErr w:type="spellEnd"/>
-      <w:r>
-        <w:rPr>
-          <w:rFonts w:ascii="Times New Roman" w:hAnsi="Times New Roman" w:cs="Times New Roman"/>
-          <w:lang w:val="en-US"/>
-        </w:rPr>
-        <w:t>, button radio</w:t>
-      </w:r>
-    </w:p>
-    <w:p>
-      <w:pPr>
-        <w:pStyle w:val="ListParagraph"/>
-        <w:numPr>
-          <w:ilvl w:val="0"/>
-          <w:numId w:val="4"/>
-        </w:numPr>
-        <w:jc w:val="both"/>
-        <w:rPr>
-          <w:rFonts w:ascii="Times New Roman" w:hAnsi="Times New Roman" w:cs="Times New Roman"/>
-          <w:lang w:val="en-US"/>
-        </w:rPr>
-      </w:pPr>
-      <w:proofErr w:type="spellStart"/>
-      <w:proofErr w:type="gramStart"/>
-      <w:r>
-        <w:rPr>
-          <w:rFonts w:ascii="Times New Roman" w:hAnsi="Times New Roman" w:cs="Times New Roman"/>
-          <w:lang w:val="en-US"/>
-        </w:rPr>
-        <w:t>Domisili</w:t>
-      </w:r>
-      <w:proofErr w:type="spellEnd"/>
-      <w:r>
-        <w:rPr>
-          <w:rFonts w:ascii="Times New Roman" w:hAnsi="Times New Roman" w:cs="Times New Roman"/>
-          <w:lang w:val="en-US"/>
-        </w:rPr>
-        <w:t xml:space="preserve"> :</w:t>
-      </w:r>
-      <w:proofErr w:type="gramEnd"/>
-      <w:r>
-        <w:rPr>
-          <w:rFonts w:ascii="Times New Roman" w:hAnsi="Times New Roman" w:cs="Times New Roman"/>
-          <w:lang w:val="en-US"/>
-        </w:rPr>
-        <w:t xml:space="preserve"> </w:t>
-      </w:r>
-      <w:proofErr w:type="spellStart"/>
-      <w:r>
-        <w:rPr>
-          <w:rFonts w:ascii="Times New Roman" w:hAnsi="Times New Roman" w:cs="Times New Roman"/>
-          <w:lang w:val="en-US"/>
-        </w:rPr>
-        <w:t>provinsi</w:t>
-      </w:r>
-      <w:proofErr w:type="spellEnd"/>
-      <w:r>
-        <w:rPr>
-          <w:rFonts w:ascii="Times New Roman" w:hAnsi="Times New Roman" w:cs="Times New Roman"/>
-          <w:lang w:val="en-US"/>
-        </w:rPr>
-        <w:t xml:space="preserve">, </w:t>
-      </w:r>
-      <w:proofErr w:type="spellStart"/>
-      <w:r>
-        <w:rPr>
-          <w:rFonts w:ascii="Times New Roman" w:hAnsi="Times New Roman" w:cs="Times New Roman"/>
-          <w:lang w:val="en-US"/>
-        </w:rPr>
-        <w:t>kabupaten</w:t>
-      </w:r>
-      <w:proofErr w:type="spellEnd"/>
-      <w:r>
-        <w:rPr>
-          <w:rFonts w:ascii="Times New Roman" w:hAnsi="Times New Roman" w:cs="Times New Roman"/>
-          <w:lang w:val="en-US"/>
-        </w:rPr>
-        <w:t xml:space="preserve">, </w:t>
-      </w:r>
-      <w:proofErr w:type="spellStart"/>
-      <w:r>
-        <w:rPr>
-          <w:rFonts w:ascii="Times New Roman" w:hAnsi="Times New Roman" w:cs="Times New Roman"/>
-          <w:lang w:val="en-US"/>
-        </w:rPr>
-        <w:t>kecamatan</w:t>
-      </w:r>
-      <w:proofErr w:type="spellEnd"/>
-      <w:r>
-        <w:rPr>
-          <w:rFonts w:ascii="Times New Roman" w:hAnsi="Times New Roman" w:cs="Times New Roman"/>
-          <w:lang w:val="en-US"/>
-        </w:rPr>
-        <w:t xml:space="preserve">, </w:t>
-      </w:r>
-      <w:r>
-        <w:rPr>
-          <w:rFonts w:ascii="Times New Roman" w:hAnsi="Times New Roman" w:cs="Times New Roman"/>
-          <w:lang w:val="en-US"/>
-        </w:rPr>
-        <w:t xml:space="preserve">pake </w:t>
-      </w:r>
-      <w:proofErr w:type="spellStart"/>
-      <w:r>
-        <w:rPr>
-          <w:rFonts w:ascii="Times New Roman" w:hAnsi="Times New Roman" w:cs="Times New Roman"/>
-          <w:lang w:val="en-US"/>
-        </w:rPr>
-        <w:t>pilihan</w:t>
-      </w:r>
-      <w:proofErr w:type="spellEnd"/>
-      <w:r>
-        <w:rPr>
-          <w:rFonts w:ascii="Times New Roman" w:hAnsi="Times New Roman" w:cs="Times New Roman"/>
-          <w:lang w:val="en-US"/>
-        </w:rPr>
-        <w:t xml:space="preserve">. </w:t>
-      </w:r>
-    </w:p>
-    <w:p>
-      <w:pPr>
-        <w:pStyle w:val="ListParagraph"/>
-        <w:numPr>
-          <w:ilvl w:val="0"/>
-          <w:numId w:val="4"/>
-        </w:numPr>
-        <w:jc w:val="both"/>
-        <w:rPr>
-          <w:rFonts w:ascii="Times New Roman" w:hAnsi="Times New Roman" w:cs="Times New Roman"/>
-          <w:lang w:val="en-US"/>
-        </w:rPr>
-      </w:pPr>
-      <w:r>
-        <w:rPr>
-          <w:rFonts w:ascii="Times New Roman" w:hAnsi="Times New Roman" w:cs="Times New Roman"/>
-          <w:lang w:val="en-US"/>
-        </w:rPr>
-        <w:t xml:space="preserve">Nama </w:t>
-      </w:r>
-      <w:proofErr w:type="spellStart"/>
-      <w:r>
-        <w:rPr>
-          <w:rFonts w:ascii="Times New Roman" w:hAnsi="Times New Roman" w:cs="Times New Roman"/>
-          <w:lang w:val="en-US"/>
-        </w:rPr>
-        <w:t>ibu</w:t>
-      </w:r>
-      <w:proofErr w:type="spellEnd"/>
-      <w:r>
-        <w:rPr>
-          <w:rFonts w:ascii="Times New Roman" w:hAnsi="Times New Roman" w:cs="Times New Roman"/>
-          <w:lang w:val="en-US"/>
-        </w:rPr>
-        <w:t>, text</w:t>
-      </w:r>
-    </w:p>
-    <w:p>
-      <w:pPr>
-        <w:pStyle w:val="ListParagraph"/>
-        <w:ind w:left="1429"/>
-        <w:jc w:val="both"/>
-        <w:rPr>
-          <w:rFonts w:ascii="Times New Roman" w:hAnsi="Times New Roman" w:cs="Times New Roman"/>
-          <w:lang w:val="en-US"/>
-        </w:rPr>
-      </w:pPr>
-      <w:proofErr w:type="spellStart"/>
-      <w:r>
-        <w:rPr>
-          <w:rFonts w:ascii="Times New Roman" w:hAnsi="Times New Roman" w:cs="Times New Roman"/>
-          <w:lang w:val="en-US"/>
-        </w:rPr>
-        <w:t>Lainnya</w:t>
-      </w:r>
-      <w:proofErr w:type="spellEnd"/>
-      <w:r>
-        <w:rPr>
-          <w:rFonts w:ascii="Times New Roman" w:hAnsi="Times New Roman" w:cs="Times New Roman"/>
-          <w:lang w:val="en-US"/>
-        </w:rPr>
-        <w:t xml:space="preserve"> </w:t>
-      </w:r>
-    </w:p>
-    <w:p>
-      <w:pPr>
-        <w:pStyle w:val="ListParagraph"/>
-        <w:numPr>
-          <w:ilvl w:val="0"/>
-          <w:numId w:val="4"/>
-        </w:numPr>
-        <w:jc w:val="both"/>
-        <w:rPr>
-          <w:rFonts w:ascii="Times New Roman" w:hAnsi="Times New Roman" w:cs="Times New Roman"/>
-          <w:lang w:val="en-US"/>
-        </w:rPr>
-      </w:pPr>
-      <w:r>
-        <w:rPr>
-          <w:rFonts w:ascii="Times New Roman" w:hAnsi="Times New Roman" w:cs="Times New Roman"/>
-          <w:lang w:val="en-US"/>
-        </w:rPr>
-        <w:t>Rate stunting</w:t>
-      </w:r>
-    </w:p>
-    <w:p>
-      <w:pPr>
-        <w:pStyle w:val="ListParagraph"/>
-        <w:numPr>
-          <w:ilvl w:val="0"/>
-          <w:numId w:val="4"/>
-        </w:numPr>
-        <w:jc w:val="both"/>
-        <w:rPr>
-          <w:rFonts w:ascii="Times New Roman" w:hAnsi="Times New Roman" w:cs="Times New Roman"/>
-          <w:lang w:val="en-US"/>
-        </w:rPr>
-      </w:pPr>
-      <w:r>
-        <w:rPr>
-          <w:rFonts w:ascii="Times New Roman" w:hAnsi="Times New Roman" w:cs="Times New Roman"/>
-          <w:lang w:val="en-US"/>
-        </w:rPr>
-        <w:t xml:space="preserve">Tips </w:t>
-      </w:r>
-      <w:proofErr w:type="spellStart"/>
-      <w:r>
-        <w:rPr>
-          <w:rFonts w:ascii="Times New Roman" w:hAnsi="Times New Roman" w:cs="Times New Roman"/>
-          <w:lang w:val="en-US"/>
-        </w:rPr>
-        <w:t>gizi</w:t>
-      </w:r>
-      <w:proofErr w:type="spellEnd"/>
-    </w:p>
-    <w:p>
-      <w:pPr>
         <w:pStyle w:val="ListParagraph"/>
         <w:ind w:left="1429"/>
         <w:jc w:val="both"/>
@@ -984,17 +769,73 @@
           <w:rFonts w:ascii="Times New Roman" w:hAnsi="Times New Roman" w:cs="Times New Roman"/>
           <w:lang w:val="en-US"/>
         </w:rPr>
-        <w:t xml:space="preserve">Saat daftar, isi </w:t>
-      </w:r>
-      <w:proofErr w:type="gramStart"/>
-      <w:r>
-        <w:rPr>
-          <w:rFonts w:ascii="Times New Roman" w:hAnsi="Times New Roman" w:cs="Times New Roman"/>
-          <w:lang w:val="en-US"/>
-        </w:rPr>
-        <w:t>form :</w:t>
-      </w:r>
-      <w:proofErr w:type="gramEnd"/>
+        <w:t>Saat daftar</w:t>
+      </w:r>
+      <w:r>
+        <w:rPr>
+          <w:rFonts w:ascii="Times New Roman" w:hAnsi="Times New Roman" w:cs="Times New Roman"/>
+          <w:lang w:val="en-US"/>
+        </w:rPr>
+        <w:t xml:space="preserve">, pake link </w:t>
+      </w:r>
+      <w:proofErr w:type="spellStart"/>
+      <w:r>
+        <w:rPr>
+          <w:rFonts w:ascii="Times New Roman" w:hAnsi="Times New Roman" w:cs="Times New Roman"/>
+          <w:lang w:val="en-US"/>
+        </w:rPr>
+        <w:t>beda</w:t>
+      </w:r>
+      <w:proofErr w:type="spellEnd"/>
+      <w:r>
+        <w:rPr>
+          <w:rFonts w:ascii="Times New Roman" w:hAnsi="Times New Roman" w:cs="Times New Roman"/>
+          <w:lang w:val="en-US"/>
+        </w:rPr>
+        <w:t xml:space="preserve"> dengan index isinya </w:t>
+      </w:r>
+      <w:proofErr w:type="spellStart"/>
+      <w:r>
+        <w:rPr>
+          <w:rFonts w:ascii="Times New Roman" w:hAnsi="Times New Roman" w:cs="Times New Roman"/>
+          <w:lang w:val="en-US"/>
+        </w:rPr>
+        <w:t>hanya</w:t>
+      </w:r>
+      <w:proofErr w:type="spellEnd"/>
+      <w:r>
+        <w:rPr>
+          <w:rFonts w:ascii="Times New Roman" w:hAnsi="Times New Roman" w:cs="Times New Roman"/>
+          <w:lang w:val="en-US"/>
+        </w:rPr>
+        <w:t xml:space="preserve"> form</w:t>
+      </w:r>
+    </w:p>
+    <w:p>
+      <w:pPr>
+        <w:pStyle w:val="ListParagraph"/>
+        <w:jc w:val="both"/>
+        <w:rPr>
+          <w:rFonts w:ascii="Times New Roman" w:hAnsi="Times New Roman" w:cs="Times New Roman"/>
+          <w:lang w:val="en-US"/>
+        </w:rPr>
+      </w:pPr>
+      <w:proofErr w:type="spellStart"/>
+      <w:r>
+        <w:rPr>
+          <w:rFonts w:ascii="Times New Roman" w:hAnsi="Times New Roman" w:cs="Times New Roman"/>
+          <w:lang w:val="en-US"/>
+        </w:rPr>
+        <w:t>isi</w:t>
+      </w:r>
+      <w:proofErr w:type="spellEnd"/>
+      <w:r>
+        <w:rPr>
+          <w:rFonts w:ascii="Times New Roman" w:hAnsi="Times New Roman" w:cs="Times New Roman"/>
+          <w:lang w:val="en-US"/>
+        </w:rPr>
+        <w:t xml:space="preserve"> form :</w:t>
+      </w:r>
     </w:p>
     <w:p>
       <w:pPr>
@@ -1051,71 +892,7 @@
           <w:rFonts w:ascii="Times New Roman" w:hAnsi="Times New Roman" w:cs="Times New Roman"/>
           <w:lang w:val="en-US"/>
         </w:rPr>
-        <w:t xml:space="preserve">Alamat, </w:t>
-      </w:r>
-      <w:proofErr w:type="spellStart"/>
-      <w:r>
-        <w:rPr>
-          <w:rFonts w:ascii="Times New Roman" w:hAnsi="Times New Roman" w:cs="Times New Roman"/>
-          <w:lang w:val="en-US"/>
-        </w:rPr>
-        <w:t>kecamatan</w:t>
-      </w:r>
-      <w:proofErr w:type="spellEnd"/>
-      <w:r>
-        <w:rPr>
-          <w:rFonts w:ascii="Times New Roman" w:hAnsi="Times New Roman" w:cs="Times New Roman"/>
-          <w:lang w:val="en-US"/>
-        </w:rPr>
-        <w:t xml:space="preserve"> </w:t>
-      </w:r>
-      <w:proofErr w:type="spellStart"/>
-      <w:r>
-        <w:rPr>
-          <w:rFonts w:ascii="Times New Roman" w:hAnsi="Times New Roman" w:cs="Times New Roman"/>
-          <w:lang w:val="en-US"/>
-        </w:rPr>
-        <w:t>kabupaten</w:t>
-      </w:r>
-      <w:proofErr w:type="spellEnd"/>
-      <w:r>
-        <w:rPr>
-          <w:rFonts w:ascii="Times New Roman" w:hAnsi="Times New Roman" w:cs="Times New Roman"/>
-          <w:lang w:val="en-US"/>
-        </w:rPr>
-        <w:t xml:space="preserve"> </w:t>
-      </w:r>
-      <w:proofErr w:type="spellStart"/>
-      <w:r>
-        <w:rPr>
-          <w:rFonts w:ascii="Times New Roman" w:hAnsi="Times New Roman" w:cs="Times New Roman"/>
-          <w:lang w:val="en-US"/>
-        </w:rPr>
-        <w:t>provinsi</w:t>
-      </w:r>
-      <w:proofErr w:type="spellEnd"/>
-      <w:r>
-        <w:rPr>
-          <w:rFonts w:ascii="Times New Roman" w:hAnsi="Times New Roman" w:cs="Times New Roman"/>
-          <w:lang w:val="en-US"/>
-        </w:rPr>
-        <w:t xml:space="preserve"> pake </w:t>
-      </w:r>
-      <w:proofErr w:type="spellStart"/>
-      <w:r>
-        <w:rPr>
-          <w:rFonts w:ascii="Times New Roman" w:hAnsi="Times New Roman" w:cs="Times New Roman"/>
-          <w:lang w:val="en-US"/>
-        </w:rPr>
-        <w:t>pilihan</w:t>
-      </w:r>
-      <w:proofErr w:type="spellEnd"/>
-      <w:r>
-        <w:rPr>
-          <w:rFonts w:ascii="Times New Roman" w:hAnsi="Times New Roman" w:cs="Times New Roman"/>
-          <w:lang w:val="en-US"/>
-        </w:rPr>
-        <w:t xml:space="preserve"> </w:t>
+        <w:t>password</w:t>
       </w:r>
     </w:p>
     <w:p>
@@ -1131,10 +908,1593 @@
           <w:lang w:val="en-US"/>
         </w:rPr>
       </w:pPr>
-    </w:p>
-    <w:p>
-      <w:pPr>
-        <w:pStyle w:val="ListParagraph"/>
+      <w:r>
+        <w:rPr>
+          <w:rFonts w:ascii="Times New Roman" w:hAnsi="Times New Roman" w:cs="Times New Roman"/>
+          <w:lang w:val="en-US"/>
+        </w:rPr>
+        <w:t xml:space="preserve">Alamat, </w:t>
+      </w:r>
+      <w:proofErr w:type="spellStart"/>
+      <w:r>
+        <w:rPr>
+          <w:rFonts w:ascii="Times New Roman" w:hAnsi="Times New Roman" w:cs="Times New Roman"/>
+          <w:lang w:val="en-US"/>
+        </w:rPr>
+        <w:t>kecamatan</w:t>
+      </w:r>
+      <w:proofErr w:type="spellEnd"/>
+      <w:r>
+        <w:rPr>
+          <w:rFonts w:ascii="Times New Roman" w:hAnsi="Times New Roman" w:cs="Times New Roman"/>
+          <w:lang w:val="en-US"/>
+        </w:rPr>
+        <w:t xml:space="preserve"> </w:t>
+      </w:r>
+      <w:proofErr w:type="spellStart"/>
+      <w:r>
+        <w:rPr>
+          <w:rFonts w:ascii="Times New Roman" w:hAnsi="Times New Roman" w:cs="Times New Roman"/>
+          <w:lang w:val="en-US"/>
+        </w:rPr>
+        <w:t>kabupaten</w:t>
+      </w:r>
+      <w:proofErr w:type="spellEnd"/>
+      <w:r>
+        <w:rPr>
+          <w:rFonts w:ascii="Times New Roman" w:hAnsi="Times New Roman" w:cs="Times New Roman"/>
+          <w:lang w:val="en-US"/>
+        </w:rPr>
+        <w:t xml:space="preserve"> </w:t>
+      </w:r>
+      <w:proofErr w:type="spellStart"/>
+      <w:r>
+        <w:rPr>
+          <w:rFonts w:ascii="Times New Roman" w:hAnsi="Times New Roman" w:cs="Times New Roman"/>
+          <w:lang w:val="en-US"/>
+        </w:rPr>
+        <w:t>provinsi</w:t>
+      </w:r>
+      <w:proofErr w:type="spellEnd"/>
+      <w:r>
+        <w:rPr>
+          <w:rFonts w:ascii="Times New Roman" w:hAnsi="Times New Roman" w:cs="Times New Roman"/>
+          <w:lang w:val="en-US"/>
+        </w:rPr>
+        <w:t xml:space="preserve"> pake </w:t>
+      </w:r>
+      <w:proofErr w:type="spellStart"/>
+      <w:r>
+        <w:rPr>
+          <w:rFonts w:ascii="Times New Roman" w:hAnsi="Times New Roman" w:cs="Times New Roman"/>
+          <w:lang w:val="en-US"/>
+        </w:rPr>
+        <w:t>pilihan</w:t>
+      </w:r>
+      <w:proofErr w:type="spellEnd"/>
+      <w:r>
+        <w:rPr>
+          <w:rFonts w:ascii="Times New Roman" w:hAnsi="Times New Roman" w:cs="Times New Roman"/>
+          <w:lang w:val="en-US"/>
+        </w:rPr>
+        <w:t xml:space="preserve">. </w:t>
+      </w:r>
+    </w:p>
+    <w:p>
+      <w:pPr>
+        <w:ind w:left="720"/>
+        <w:jc w:val="both"/>
+        <w:rPr>
+          <w:rFonts w:ascii="Times New Roman" w:hAnsi="Times New Roman" w:cs="Times New Roman"/>
+          <w:lang w:val="en-US"/>
+        </w:rPr>
+      </w:pPr>
+      <w:r>
+        <w:rPr>
+          <w:rFonts w:ascii="Times New Roman" w:hAnsi="Times New Roman" w:cs="Times New Roman"/>
+          <w:lang w:val="en-US"/>
+        </w:rPr>
+        <w:t xml:space="preserve">Saat </w:t>
+      </w:r>
+      <w:proofErr w:type="spellStart"/>
+      <w:r>
+        <w:rPr>
+          <w:rFonts w:ascii="Times New Roman" w:hAnsi="Times New Roman" w:cs="Times New Roman"/>
+          <w:lang w:val="en-US"/>
+        </w:rPr>
+        <w:t>masuk</w:t>
+      </w:r>
+      <w:proofErr w:type="spellEnd"/>
+      <w:r>
+        <w:rPr>
+          <w:rFonts w:ascii="Times New Roman" w:hAnsi="Times New Roman" w:cs="Times New Roman"/>
+          <w:lang w:val="en-US"/>
+        </w:rPr>
+        <w:t xml:space="preserve"> :</w:t>
+      </w:r>
+    </w:p>
+    <w:p>
+      <w:pPr>
+        <w:pStyle w:val="ListParagraph"/>
+        <w:numPr>
+          <w:ilvl w:val="0"/>
+          <w:numId w:val="7"/>
+        </w:numPr>
+        <w:jc w:val="both"/>
+        <w:rPr>
+          <w:rFonts w:ascii="Times New Roman" w:hAnsi="Times New Roman" w:cs="Times New Roman"/>
+          <w:lang w:val="en-US"/>
+        </w:rPr>
+      </w:pPr>
+      <w:r>
+        <w:rPr>
+          <w:rFonts w:ascii="Times New Roman" w:hAnsi="Times New Roman" w:cs="Times New Roman"/>
+          <w:lang w:val="en-US"/>
+        </w:rPr>
+        <w:t xml:space="preserve">Nama </w:t>
+      </w:r>
+      <w:proofErr w:type="spellStart"/>
+      <w:r>
+        <w:rPr>
+          <w:rFonts w:ascii="Times New Roman" w:hAnsi="Times New Roman" w:cs="Times New Roman"/>
+          <w:lang w:val="en-US"/>
+        </w:rPr>
+        <w:t>instansi</w:t>
+      </w:r>
+      <w:proofErr w:type="spellEnd"/>
+    </w:p>
+    <w:p>
+      <w:pPr>
+        <w:pStyle w:val="ListParagraph"/>
+        <w:numPr>
+          <w:ilvl w:val="0"/>
+          <w:numId w:val="7"/>
+        </w:numPr>
+        <w:jc w:val="both"/>
+        <w:rPr>
+          <w:rFonts w:ascii="Times New Roman" w:hAnsi="Times New Roman" w:cs="Times New Roman"/>
+          <w:lang w:val="en-US"/>
+        </w:rPr>
+      </w:pPr>
+      <w:r>
+        <w:rPr>
+          <w:rFonts w:ascii="Times New Roman" w:hAnsi="Times New Roman" w:cs="Times New Roman"/>
+          <w:lang w:val="en-US"/>
+        </w:rPr>
+        <w:t>Password</w:t>
+      </w:r>
+    </w:p>
+    <w:p>
+      <w:pPr>
+        <w:jc w:val="both"/>
+        <w:rPr>
+          <w:rFonts w:ascii="Times New Roman" w:hAnsi="Times New Roman" w:cs="Times New Roman"/>
+          <w:lang w:val="en-US"/>
+        </w:rPr>
+      </w:pPr>
+    </w:p>
+    <w:p>
+      <w:pPr>
+        <w:jc w:val="both"/>
+        <w:rPr>
+          <w:rFonts w:ascii="Times New Roman" w:hAnsi="Times New Roman" w:cs="Times New Roman"/>
+          <w:b/>
+          <w:bCs/>
+          <w:lang w:val="en-US"/>
+        </w:rPr>
+      </w:pPr>
+      <w:r>
+        <w:rPr>
+          <w:rFonts w:ascii="Times New Roman" w:hAnsi="Times New Roman" w:cs="Times New Roman"/>
+          <w:b/>
+          <w:bCs/>
+          <w:lang w:val="en-US"/>
+        </w:rPr>
+        <w:t>DASHBOARD</w:t>
+      </w:r>
+    </w:p>
+    <w:p>
+      <w:pPr>
+        <w:pStyle w:val="ListParagraph"/>
+        <w:numPr>
+          <w:ilvl w:val="0"/>
+          <w:numId w:val="9"/>
+        </w:numPr>
+        <w:jc w:val="both"/>
+        <w:rPr>
+          <w:rFonts w:ascii="Times New Roman" w:hAnsi="Times New Roman" w:cs="Times New Roman"/>
+          <w:lang w:val="en-US"/>
+        </w:rPr>
+      </w:pPr>
+      <w:r>
+        <w:rPr>
+          <w:rFonts w:ascii="Times New Roman" w:hAnsi="Times New Roman" w:cs="Times New Roman"/>
+          <w:lang w:val="en-US"/>
+        </w:rPr>
+        <w:t xml:space="preserve">Orang </w:t>
+      </w:r>
+      <w:proofErr w:type="spellStart"/>
+      <w:r>
+        <w:rPr>
+          <w:rFonts w:ascii="Times New Roman" w:hAnsi="Times New Roman" w:cs="Times New Roman"/>
+          <w:lang w:val="en-US"/>
+        </w:rPr>
+        <w:t>tua</w:t>
+      </w:r>
+      <w:proofErr w:type="spellEnd"/>
+    </w:p>
+    <w:p>
+      <w:pPr>
+        <w:pStyle w:val="ListParagraph"/>
+        <w:numPr>
+          <w:ilvl w:val="0"/>
+          <w:numId w:val="10"/>
+        </w:numPr>
+        <w:jc w:val="both"/>
+        <w:rPr>
+          <w:rFonts w:ascii="Times New Roman" w:hAnsi="Times New Roman" w:cs="Times New Roman"/>
+          <w:lang w:val="en-US"/>
+        </w:rPr>
+      </w:pPr>
+      <w:r>
+        <w:rPr>
+          <w:rFonts w:ascii="Times New Roman" w:hAnsi="Times New Roman" w:cs="Times New Roman"/>
+          <w:lang w:val="en-US"/>
+        </w:rPr>
+        <w:t xml:space="preserve">Dashboard </w:t>
+      </w:r>
+    </w:p>
+    <w:p>
+      <w:pPr>
+        <w:pStyle w:val="ListParagraph"/>
+        <w:numPr>
+          <w:ilvl w:val="0"/>
+          <w:numId w:val="10"/>
+        </w:numPr>
+        <w:jc w:val="both"/>
+        <w:rPr>
+          <w:rFonts w:ascii="Times New Roman" w:hAnsi="Times New Roman" w:cs="Times New Roman"/>
+          <w:lang w:val="en-US"/>
+        </w:rPr>
+      </w:pPr>
+      <w:r>
+        <w:rPr>
+          <w:rFonts w:ascii="Times New Roman" w:hAnsi="Times New Roman" w:cs="Times New Roman"/>
+          <w:lang w:val="en-US"/>
+        </w:rPr>
+        <w:t xml:space="preserve">Data Anak </w:t>
+      </w:r>
+    </w:p>
+    <w:p>
+      <w:pPr>
+        <w:pStyle w:val="ListParagraph"/>
+        <w:numPr>
+          <w:ilvl w:val="0"/>
+          <w:numId w:val="13"/>
+        </w:numPr>
+        <w:ind w:left="1843"/>
+        <w:jc w:val="both"/>
+        <w:rPr>
+          <w:rFonts w:ascii="Times New Roman" w:hAnsi="Times New Roman" w:cs="Times New Roman"/>
+          <w:lang w:val="en-US"/>
+        </w:rPr>
+      </w:pPr>
+      <w:r>
+        <w:rPr>
+          <w:rFonts w:ascii="Times New Roman" w:hAnsi="Times New Roman" w:cs="Times New Roman"/>
+          <w:lang w:val="en-US"/>
+        </w:rPr>
+        <w:t xml:space="preserve">Nama </w:t>
+      </w:r>
+      <w:proofErr w:type="spellStart"/>
+      <w:r>
+        <w:rPr>
+          <w:rFonts w:ascii="Times New Roman" w:hAnsi="Times New Roman" w:cs="Times New Roman"/>
+          <w:lang w:val="en-US"/>
+        </w:rPr>
+        <w:t>anak</w:t>
+      </w:r>
+      <w:proofErr w:type="spellEnd"/>
+      <w:r>
+        <w:rPr>
+          <w:rFonts w:ascii="Times New Roman" w:hAnsi="Times New Roman" w:cs="Times New Roman"/>
+          <w:lang w:val="en-US"/>
+        </w:rPr>
+        <w:t>, text</w:t>
+      </w:r>
+    </w:p>
+    <w:p>
+      <w:pPr>
+        <w:pStyle w:val="ListParagraph"/>
+        <w:numPr>
+          <w:ilvl w:val="0"/>
+          <w:numId w:val="13"/>
+        </w:numPr>
+        <w:ind w:left="1843"/>
+        <w:jc w:val="both"/>
+        <w:rPr>
+          <w:rFonts w:ascii="Times New Roman" w:hAnsi="Times New Roman" w:cs="Times New Roman"/>
+          <w:lang w:val="en-US"/>
+        </w:rPr>
+      </w:pPr>
+      <w:r>
+        <w:rPr>
+          <w:rFonts w:ascii="Times New Roman" w:hAnsi="Times New Roman" w:cs="Times New Roman"/>
+          <w:lang w:val="en-US"/>
+        </w:rPr>
+        <w:t xml:space="preserve">Tanggal </w:t>
+      </w:r>
+      <w:proofErr w:type="spellStart"/>
+      <w:r>
+        <w:rPr>
+          <w:rFonts w:ascii="Times New Roman" w:hAnsi="Times New Roman" w:cs="Times New Roman"/>
+          <w:lang w:val="en-US"/>
+        </w:rPr>
+        <w:t>lahir</w:t>
+      </w:r>
+      <w:proofErr w:type="spellEnd"/>
+      <w:r>
+        <w:rPr>
+          <w:rFonts w:ascii="Times New Roman" w:hAnsi="Times New Roman" w:cs="Times New Roman"/>
+          <w:lang w:val="en-US"/>
+        </w:rPr>
+        <w:t>, format date function</w:t>
+      </w:r>
+    </w:p>
+    <w:p>
+      <w:pPr>
+        <w:pStyle w:val="ListParagraph"/>
+        <w:numPr>
+          <w:ilvl w:val="0"/>
+          <w:numId w:val="13"/>
+        </w:numPr>
+        <w:ind w:left="1843"/>
+        <w:jc w:val="both"/>
+        <w:rPr>
+          <w:rFonts w:ascii="Times New Roman" w:hAnsi="Times New Roman" w:cs="Times New Roman"/>
+          <w:lang w:val="en-US"/>
+        </w:rPr>
+      </w:pPr>
+      <w:r>
+        <w:rPr>
+          <w:rFonts w:ascii="Times New Roman" w:hAnsi="Times New Roman" w:cs="Times New Roman"/>
+          <w:lang w:val="en-US"/>
+        </w:rPr>
+        <w:t xml:space="preserve">Jenis </w:t>
+      </w:r>
+      <w:proofErr w:type="spellStart"/>
+      <w:r>
+        <w:rPr>
+          <w:rFonts w:ascii="Times New Roman" w:hAnsi="Times New Roman" w:cs="Times New Roman"/>
+          <w:lang w:val="en-US"/>
+        </w:rPr>
+        <w:t>kelamin</w:t>
+      </w:r>
+      <w:proofErr w:type="spellEnd"/>
+      <w:r>
+        <w:rPr>
+          <w:rFonts w:ascii="Times New Roman" w:hAnsi="Times New Roman" w:cs="Times New Roman"/>
+          <w:lang w:val="en-US"/>
+        </w:rPr>
+        <w:t>, button radio</w:t>
+      </w:r>
+    </w:p>
+    <w:p>
+      <w:pPr>
+        <w:pStyle w:val="ListParagraph"/>
+        <w:numPr>
+          <w:ilvl w:val="0"/>
+          <w:numId w:val="13"/>
+        </w:numPr>
+        <w:ind w:left="1843"/>
+        <w:jc w:val="both"/>
+        <w:rPr>
+          <w:rFonts w:ascii="Times New Roman" w:hAnsi="Times New Roman" w:cs="Times New Roman"/>
+          <w:lang w:val="en-US"/>
+        </w:rPr>
+      </w:pPr>
+      <w:proofErr w:type="spellStart"/>
+      <w:r>
+        <w:rPr>
+          <w:rFonts w:ascii="Times New Roman" w:hAnsi="Times New Roman" w:cs="Times New Roman"/>
+          <w:lang w:val="en-US"/>
+        </w:rPr>
+        <w:t>Umur</w:t>
+      </w:r>
+      <w:proofErr w:type="spellEnd"/>
+      <w:r>
+        <w:rPr>
+          <w:rFonts w:ascii="Times New Roman" w:hAnsi="Times New Roman" w:cs="Times New Roman"/>
+          <w:lang w:val="en-US"/>
+        </w:rPr>
+        <w:t xml:space="preserve"> </w:t>
+      </w:r>
+    </w:p>
+    <w:p>
+      <w:pPr>
+        <w:pStyle w:val="ListParagraph"/>
+        <w:numPr>
+          <w:ilvl w:val="0"/>
+          <w:numId w:val="13"/>
+        </w:numPr>
+        <w:ind w:left="1843"/>
+        <w:jc w:val="both"/>
+        <w:rPr>
+          <w:rFonts w:ascii="Times New Roman" w:hAnsi="Times New Roman" w:cs="Times New Roman"/>
+          <w:lang w:val="en-US"/>
+        </w:rPr>
+      </w:pPr>
+      <w:r>
+        <w:rPr>
+          <w:rFonts w:ascii="Times New Roman" w:hAnsi="Times New Roman" w:cs="Times New Roman"/>
+          <w:lang w:val="en-US"/>
+        </w:rPr>
+        <w:t>Alamat</w:t>
+      </w:r>
+      <w:r>
+        <w:rPr>
+          <w:rFonts w:ascii="Times New Roman" w:hAnsi="Times New Roman" w:cs="Times New Roman"/>
+          <w:lang w:val="en-US"/>
+        </w:rPr>
+        <w:t xml:space="preserve"> : </w:t>
+      </w:r>
+      <w:proofErr w:type="spellStart"/>
+      <w:r>
+        <w:rPr>
+          <w:rFonts w:ascii="Times New Roman" w:hAnsi="Times New Roman" w:cs="Times New Roman"/>
+          <w:lang w:val="en-US"/>
+        </w:rPr>
+        <w:t>provinsi</w:t>
+      </w:r>
+      <w:proofErr w:type="spellEnd"/>
+      <w:r>
+        <w:rPr>
+          <w:rFonts w:ascii="Times New Roman" w:hAnsi="Times New Roman" w:cs="Times New Roman"/>
+          <w:lang w:val="en-US"/>
+        </w:rPr>
+        <w:t xml:space="preserve">, </w:t>
+      </w:r>
+      <w:proofErr w:type="spellStart"/>
+      <w:r>
+        <w:rPr>
+          <w:rFonts w:ascii="Times New Roman" w:hAnsi="Times New Roman" w:cs="Times New Roman"/>
+          <w:lang w:val="en-US"/>
+        </w:rPr>
+        <w:t>kabupaten</w:t>
+      </w:r>
+      <w:proofErr w:type="spellEnd"/>
+      <w:r>
+        <w:rPr>
+          <w:rFonts w:ascii="Times New Roman" w:hAnsi="Times New Roman" w:cs="Times New Roman"/>
+          <w:lang w:val="en-US"/>
+        </w:rPr>
+        <w:t xml:space="preserve">, </w:t>
+      </w:r>
+      <w:proofErr w:type="spellStart"/>
+      <w:r>
+        <w:rPr>
+          <w:rFonts w:ascii="Times New Roman" w:hAnsi="Times New Roman" w:cs="Times New Roman"/>
+          <w:lang w:val="en-US"/>
+        </w:rPr>
+        <w:t>kecamatan</w:t>
+      </w:r>
+      <w:proofErr w:type="spellEnd"/>
+      <w:r>
+        <w:rPr>
+          <w:rFonts w:ascii="Times New Roman" w:hAnsi="Times New Roman" w:cs="Times New Roman"/>
+          <w:lang w:val="en-US"/>
+        </w:rPr>
+        <w:t xml:space="preserve">, pake </w:t>
+      </w:r>
+      <w:proofErr w:type="spellStart"/>
+      <w:r>
+        <w:rPr>
+          <w:rFonts w:ascii="Times New Roman" w:hAnsi="Times New Roman" w:cs="Times New Roman"/>
+          <w:lang w:val="en-US"/>
+        </w:rPr>
+        <w:t>pilihan</w:t>
+      </w:r>
+      <w:proofErr w:type="spellEnd"/>
+      <w:r>
+        <w:rPr>
+          <w:rFonts w:ascii="Times New Roman" w:hAnsi="Times New Roman" w:cs="Times New Roman"/>
+          <w:lang w:val="en-US"/>
+        </w:rPr>
+        <w:t xml:space="preserve">. </w:t>
+      </w:r>
+    </w:p>
+    <w:p>
+      <w:pPr>
+        <w:pStyle w:val="ListParagraph"/>
+        <w:numPr>
+          <w:ilvl w:val="0"/>
+          <w:numId w:val="13"/>
+        </w:numPr>
+        <w:ind w:left="1843"/>
+        <w:jc w:val="both"/>
+        <w:rPr>
+          <w:rFonts w:ascii="Times New Roman" w:hAnsi="Times New Roman" w:cs="Times New Roman"/>
+          <w:lang w:val="en-US"/>
+        </w:rPr>
+      </w:pPr>
+      <w:r>
+        <w:rPr>
+          <w:rFonts w:ascii="Times New Roman" w:hAnsi="Times New Roman" w:cs="Times New Roman"/>
+          <w:lang w:val="en-US"/>
+        </w:rPr>
+        <w:t xml:space="preserve">Nama </w:t>
+      </w:r>
+      <w:r>
+        <w:rPr>
+          <w:rFonts w:ascii="Times New Roman" w:hAnsi="Times New Roman" w:cs="Times New Roman"/>
+          <w:lang w:val="en-US"/>
+        </w:rPr>
+        <w:t xml:space="preserve">orang </w:t>
+      </w:r>
+      <w:proofErr w:type="spellStart"/>
+      <w:r>
+        <w:rPr>
+          <w:rFonts w:ascii="Times New Roman" w:hAnsi="Times New Roman" w:cs="Times New Roman"/>
+          <w:lang w:val="en-US"/>
+        </w:rPr>
+        <w:t>tua</w:t>
+      </w:r>
+      <w:proofErr w:type="spellEnd"/>
+      <w:r>
+        <w:rPr>
+          <w:rFonts w:ascii="Times New Roman" w:hAnsi="Times New Roman" w:cs="Times New Roman"/>
+          <w:lang w:val="en-US"/>
+        </w:rPr>
+        <w:t>/</w:t>
+      </w:r>
+      <w:proofErr w:type="spellStart"/>
+      <w:r>
+        <w:rPr>
+          <w:rFonts w:ascii="Times New Roman" w:hAnsi="Times New Roman" w:cs="Times New Roman"/>
+          <w:lang w:val="en-US"/>
+        </w:rPr>
+        <w:t>wali</w:t>
+      </w:r>
+      <w:proofErr w:type="spellEnd"/>
+      <w:r>
+        <w:rPr>
+          <w:rFonts w:ascii="Times New Roman" w:hAnsi="Times New Roman" w:cs="Times New Roman"/>
+          <w:lang w:val="en-US"/>
+        </w:rPr>
+        <w:t>, text</w:t>
+      </w:r>
+    </w:p>
+    <w:p>
+      <w:pPr>
+        <w:pStyle w:val="ListParagraph"/>
+        <w:numPr>
+          <w:ilvl w:val="0"/>
+          <w:numId w:val="13"/>
+        </w:numPr>
+        <w:ind w:left="1843"/>
+        <w:jc w:val="both"/>
+        <w:rPr>
+          <w:rFonts w:ascii="Times New Roman" w:hAnsi="Times New Roman" w:cs="Times New Roman"/>
+          <w:lang w:val="en-US"/>
+        </w:rPr>
+      </w:pPr>
+      <w:proofErr w:type="spellStart"/>
+      <w:r>
+        <w:rPr>
+          <w:rFonts w:ascii="Times New Roman" w:hAnsi="Times New Roman" w:cs="Times New Roman"/>
+          <w:lang w:val="en-US"/>
+        </w:rPr>
+        <w:t>Instansi</w:t>
+      </w:r>
+      <w:proofErr w:type="spellEnd"/>
+      <w:r>
+        <w:rPr>
+          <w:rFonts w:ascii="Times New Roman" w:hAnsi="Times New Roman" w:cs="Times New Roman"/>
+          <w:lang w:val="en-US"/>
+        </w:rPr>
+        <w:t xml:space="preserve"> </w:t>
+      </w:r>
+    </w:p>
+    <w:p>
+      <w:pPr>
+        <w:pStyle w:val="ListParagraph"/>
+        <w:ind w:left="1429"/>
+        <w:jc w:val="both"/>
+        <w:rPr>
+          <w:rFonts w:ascii="Times New Roman" w:hAnsi="Times New Roman" w:cs="Times New Roman"/>
+          <w:lang w:val="en-US"/>
+        </w:rPr>
+      </w:pPr>
+    </w:p>
+    <w:p>
+      <w:pPr>
+        <w:pStyle w:val="ListParagraph"/>
+        <w:numPr>
+          <w:ilvl w:val="0"/>
+          <w:numId w:val="10"/>
+        </w:numPr>
+        <w:jc w:val="both"/>
+        <w:rPr>
+          <w:rFonts w:ascii="Times New Roman" w:hAnsi="Times New Roman" w:cs="Times New Roman"/>
+          <w:lang w:val="en-US"/>
+        </w:rPr>
+      </w:pPr>
+      <w:r>
+        <w:rPr>
+          <w:rFonts w:ascii="Times New Roman" w:hAnsi="Times New Roman" w:cs="Times New Roman"/>
+          <w:lang w:val="en-US"/>
+        </w:rPr>
+        <w:t>Data Kesehatan</w:t>
+      </w:r>
+    </w:p>
+    <w:p>
+      <w:pPr>
+        <w:pStyle w:val="ListParagraph"/>
+        <w:ind w:left="1440"/>
+        <w:jc w:val="both"/>
+        <w:rPr>
+          <w:rFonts w:ascii="Times New Roman" w:hAnsi="Times New Roman" w:cs="Times New Roman"/>
+          <w:lang w:val="en-US"/>
+        </w:rPr>
+      </w:pPr>
+      <w:r>
+        <w:rPr>
+          <w:rFonts w:ascii="Times New Roman" w:hAnsi="Times New Roman" w:cs="Times New Roman"/>
+          <w:lang w:val="en-US"/>
+        </w:rPr>
+        <w:t xml:space="preserve">Dalam </w:t>
+      </w:r>
+      <w:proofErr w:type="spellStart"/>
+      <w:r>
+        <w:rPr>
+          <w:rFonts w:ascii="Times New Roman" w:hAnsi="Times New Roman" w:cs="Times New Roman"/>
+          <w:lang w:val="en-US"/>
+        </w:rPr>
+        <w:t>bentuk</w:t>
+      </w:r>
+      <w:proofErr w:type="spellEnd"/>
+      <w:r>
+        <w:rPr>
+          <w:rFonts w:ascii="Times New Roman" w:hAnsi="Times New Roman" w:cs="Times New Roman"/>
+          <w:lang w:val="en-US"/>
+        </w:rPr>
+        <w:t xml:space="preserve"> </w:t>
+      </w:r>
+      <w:proofErr w:type="spellStart"/>
+      <w:r>
+        <w:rPr>
+          <w:rFonts w:ascii="Times New Roman" w:hAnsi="Times New Roman" w:cs="Times New Roman"/>
+          <w:lang w:val="en-US"/>
+        </w:rPr>
+        <w:t>tabel</w:t>
+      </w:r>
+      <w:proofErr w:type="spellEnd"/>
+    </w:p>
+    <w:p>
+      <w:pPr>
+        <w:pStyle w:val="ListParagraph"/>
+        <w:numPr>
+          <w:ilvl w:val="0"/>
+          <w:numId w:val="14"/>
+        </w:numPr>
+        <w:jc w:val="both"/>
+        <w:rPr>
+          <w:rFonts w:ascii="Times New Roman" w:hAnsi="Times New Roman" w:cs="Times New Roman"/>
+          <w:lang w:val="en-US"/>
+        </w:rPr>
+      </w:pPr>
+      <w:r>
+        <w:rPr>
+          <w:rFonts w:ascii="Times New Roman" w:hAnsi="Times New Roman" w:cs="Times New Roman"/>
+          <w:lang w:val="en-US"/>
+        </w:rPr>
+        <w:t xml:space="preserve">Tanggal </w:t>
+      </w:r>
+      <w:proofErr w:type="spellStart"/>
+      <w:r>
+        <w:rPr>
+          <w:rFonts w:ascii="Times New Roman" w:hAnsi="Times New Roman" w:cs="Times New Roman"/>
+          <w:lang w:val="en-US"/>
+        </w:rPr>
+        <w:t>pemeriksaan</w:t>
+      </w:r>
+      <w:proofErr w:type="spellEnd"/>
+    </w:p>
+    <w:p>
+      <w:pPr>
+        <w:pStyle w:val="ListParagraph"/>
+        <w:numPr>
+          <w:ilvl w:val="0"/>
+          <w:numId w:val="14"/>
+        </w:numPr>
+        <w:jc w:val="both"/>
+        <w:rPr>
+          <w:rFonts w:ascii="Times New Roman" w:hAnsi="Times New Roman" w:cs="Times New Roman"/>
+          <w:lang w:val="en-US"/>
+        </w:rPr>
+      </w:pPr>
+      <w:proofErr w:type="spellStart"/>
+      <w:r>
+        <w:rPr>
+          <w:rFonts w:ascii="Times New Roman" w:hAnsi="Times New Roman" w:cs="Times New Roman"/>
+          <w:lang w:val="en-US"/>
+        </w:rPr>
+        <w:lastRenderedPageBreak/>
+        <w:t>Umur</w:t>
+      </w:r>
+      <w:proofErr w:type="spellEnd"/>
+    </w:p>
+    <w:p>
+      <w:pPr>
+        <w:pStyle w:val="ListParagraph"/>
+        <w:numPr>
+          <w:ilvl w:val="0"/>
+          <w:numId w:val="14"/>
+        </w:numPr>
+        <w:jc w:val="both"/>
+        <w:rPr>
+          <w:rFonts w:ascii="Times New Roman" w:hAnsi="Times New Roman" w:cs="Times New Roman"/>
+          <w:lang w:val="en-US"/>
+        </w:rPr>
+      </w:pPr>
+      <w:r>
+        <w:rPr>
+          <w:rFonts w:ascii="Times New Roman" w:hAnsi="Times New Roman" w:cs="Times New Roman"/>
+          <w:lang w:val="en-US"/>
+        </w:rPr>
+        <w:t>Berat badan</w:t>
+      </w:r>
+    </w:p>
+    <w:p>
+      <w:pPr>
+        <w:pStyle w:val="ListParagraph"/>
+        <w:numPr>
+          <w:ilvl w:val="0"/>
+          <w:numId w:val="14"/>
+        </w:numPr>
+        <w:jc w:val="both"/>
+        <w:rPr>
+          <w:rFonts w:ascii="Times New Roman" w:hAnsi="Times New Roman" w:cs="Times New Roman"/>
+          <w:lang w:val="en-US"/>
+        </w:rPr>
+      </w:pPr>
+      <w:r>
+        <w:rPr>
+          <w:rFonts w:ascii="Times New Roman" w:hAnsi="Times New Roman" w:cs="Times New Roman"/>
+          <w:lang w:val="en-US"/>
+        </w:rPr>
+        <w:t>Tinggi badan</w:t>
+      </w:r>
+    </w:p>
+    <w:p>
+      <w:pPr>
+        <w:pStyle w:val="ListParagraph"/>
+        <w:ind w:left="2160"/>
+        <w:jc w:val="both"/>
+        <w:rPr>
+          <w:rFonts w:ascii="Times New Roman" w:hAnsi="Times New Roman" w:cs="Times New Roman"/>
+          <w:lang w:val="en-US"/>
+        </w:rPr>
+      </w:pPr>
+    </w:p>
+    <w:p>
+      <w:pPr>
+        <w:pStyle w:val="ListParagraph"/>
+        <w:numPr>
+          <w:ilvl w:val="0"/>
+          <w:numId w:val="14"/>
+        </w:numPr>
+        <w:jc w:val="both"/>
+        <w:rPr>
+          <w:rFonts w:ascii="Times New Roman" w:hAnsi="Times New Roman" w:cs="Times New Roman"/>
+          <w:lang w:val="en-US"/>
+        </w:rPr>
+      </w:pPr>
+      <w:proofErr w:type="spellStart"/>
+      <w:r>
+        <w:rPr>
+          <w:rFonts w:ascii="Times New Roman" w:hAnsi="Times New Roman" w:cs="Times New Roman"/>
+          <w:lang w:val="en-US"/>
+        </w:rPr>
+        <w:t>Grafik</w:t>
+      </w:r>
+      <w:proofErr w:type="spellEnd"/>
+      <w:r>
+        <w:rPr>
+          <w:rFonts w:ascii="Times New Roman" w:hAnsi="Times New Roman" w:cs="Times New Roman"/>
+          <w:lang w:val="en-US"/>
+        </w:rPr>
+        <w:t xml:space="preserve">, x: </w:t>
+      </w:r>
+      <w:proofErr w:type="spellStart"/>
+      <w:r>
+        <w:rPr>
+          <w:rFonts w:ascii="Times New Roman" w:hAnsi="Times New Roman" w:cs="Times New Roman"/>
+          <w:lang w:val="en-US"/>
+        </w:rPr>
+        <w:t>umur</w:t>
+      </w:r>
+      <w:proofErr w:type="spellEnd"/>
+      <w:r>
+        <w:rPr>
+          <w:rFonts w:ascii="Times New Roman" w:hAnsi="Times New Roman" w:cs="Times New Roman"/>
+          <w:lang w:val="en-US"/>
+        </w:rPr>
+        <w:t>(</w:t>
+      </w:r>
+      <w:proofErr w:type="spellStart"/>
+      <w:r>
+        <w:rPr>
+          <w:rFonts w:ascii="Times New Roman" w:hAnsi="Times New Roman" w:cs="Times New Roman"/>
+          <w:lang w:val="en-US"/>
+        </w:rPr>
+        <w:t>bulan</w:t>
+      </w:r>
+      <w:proofErr w:type="spellEnd"/>
+      <w:r>
+        <w:rPr>
+          <w:rFonts w:ascii="Times New Roman" w:hAnsi="Times New Roman" w:cs="Times New Roman"/>
+          <w:lang w:val="en-US"/>
+        </w:rPr>
+        <w:t xml:space="preserve">) y: </w:t>
+      </w:r>
+      <w:proofErr w:type="spellStart"/>
+      <w:r>
+        <w:rPr>
+          <w:rFonts w:ascii="Times New Roman" w:hAnsi="Times New Roman" w:cs="Times New Roman"/>
+          <w:lang w:val="en-US"/>
+        </w:rPr>
+        <w:t>berat</w:t>
+      </w:r>
+      <w:proofErr w:type="spellEnd"/>
+      <w:r>
+        <w:rPr>
+          <w:rFonts w:ascii="Times New Roman" w:hAnsi="Times New Roman" w:cs="Times New Roman"/>
+          <w:lang w:val="en-US"/>
+        </w:rPr>
+        <w:t xml:space="preserve"> badan(kg)</w:t>
+      </w:r>
+    </w:p>
+    <w:p>
+      <w:pPr>
+        <w:pStyle w:val="ListParagraph"/>
+        <w:numPr>
+          <w:ilvl w:val="0"/>
+          <w:numId w:val="14"/>
+        </w:numPr>
+        <w:jc w:val="both"/>
+        <w:rPr>
+          <w:rFonts w:ascii="Times New Roman" w:hAnsi="Times New Roman" w:cs="Times New Roman"/>
+          <w:lang w:val="en-US"/>
+        </w:rPr>
+      </w:pPr>
+      <w:proofErr w:type="spellStart"/>
+      <w:r>
+        <w:rPr>
+          <w:rFonts w:ascii="Times New Roman" w:hAnsi="Times New Roman" w:cs="Times New Roman"/>
+          <w:lang w:val="en-US"/>
+        </w:rPr>
+        <w:t>Keterangan</w:t>
+      </w:r>
+      <w:proofErr w:type="spellEnd"/>
+      <w:r>
+        <w:rPr>
+          <w:rFonts w:ascii="Times New Roman" w:hAnsi="Times New Roman" w:cs="Times New Roman"/>
+          <w:lang w:val="en-US"/>
+        </w:rPr>
+        <w:t xml:space="preserve"> </w:t>
+      </w:r>
+      <w:proofErr w:type="spellStart"/>
+      <w:r>
+        <w:rPr>
+          <w:rFonts w:ascii="Times New Roman" w:hAnsi="Times New Roman" w:cs="Times New Roman"/>
+          <w:lang w:val="en-US"/>
+        </w:rPr>
+        <w:t>grafik</w:t>
+      </w:r>
+      <w:proofErr w:type="spellEnd"/>
+    </w:p>
+    <w:p>
+      <w:pPr>
+        <w:pStyle w:val="ListParagraph"/>
+        <w:numPr>
+          <w:ilvl w:val="0"/>
+          <w:numId w:val="14"/>
+        </w:numPr>
+        <w:jc w:val="both"/>
+        <w:rPr>
+          <w:rFonts w:ascii="Times New Roman" w:hAnsi="Times New Roman" w:cs="Times New Roman"/>
+          <w:lang w:val="en-US"/>
+        </w:rPr>
+      </w:pPr>
+      <w:r>
+        <w:rPr>
+          <w:rFonts w:ascii="Times New Roman" w:hAnsi="Times New Roman" w:cs="Times New Roman"/>
+          <w:lang w:val="en-US"/>
+        </w:rPr>
+        <w:t xml:space="preserve">Status </w:t>
+      </w:r>
+      <w:proofErr w:type="spellStart"/>
+      <w:r>
+        <w:rPr>
+          <w:rFonts w:ascii="Times New Roman" w:hAnsi="Times New Roman" w:cs="Times New Roman"/>
+          <w:lang w:val="en-US"/>
+        </w:rPr>
+        <w:t>gizi</w:t>
+      </w:r>
+      <w:proofErr w:type="spellEnd"/>
+    </w:p>
+    <w:p>
+      <w:pPr>
+        <w:pStyle w:val="ListParagraph"/>
+        <w:numPr>
+          <w:ilvl w:val="0"/>
+          <w:numId w:val="14"/>
+        </w:numPr>
+        <w:ind w:left="2694"/>
+        <w:jc w:val="both"/>
+        <w:rPr>
+          <w:rFonts w:ascii="Times New Roman" w:hAnsi="Times New Roman" w:cs="Times New Roman"/>
+          <w:lang w:val="en-US"/>
+        </w:rPr>
+      </w:pPr>
+      <w:r>
+        <w:rPr>
+          <w:rFonts w:ascii="Times New Roman" w:hAnsi="Times New Roman" w:cs="Times New Roman"/>
+          <w:lang w:val="en-US"/>
+        </w:rPr>
+        <w:t>Bb/u</w:t>
+      </w:r>
+    </w:p>
+    <w:p>
+      <w:pPr>
+        <w:pStyle w:val="ListParagraph"/>
+        <w:numPr>
+          <w:ilvl w:val="0"/>
+          <w:numId w:val="14"/>
+        </w:numPr>
+        <w:ind w:left="2694"/>
+        <w:jc w:val="both"/>
+        <w:rPr>
+          <w:rFonts w:ascii="Times New Roman" w:hAnsi="Times New Roman" w:cs="Times New Roman"/>
+          <w:lang w:val="en-US"/>
+        </w:rPr>
+      </w:pPr>
+      <w:r>
+        <w:rPr>
+          <w:rFonts w:ascii="Times New Roman" w:hAnsi="Times New Roman" w:cs="Times New Roman"/>
+          <w:lang w:val="en-US"/>
+        </w:rPr>
+        <w:t>Bb/tb</w:t>
+      </w:r>
+    </w:p>
+    <w:p>
+      <w:pPr>
+        <w:pStyle w:val="ListParagraph"/>
+        <w:numPr>
+          <w:ilvl w:val="0"/>
+          <w:numId w:val="14"/>
+        </w:numPr>
+        <w:ind w:left="2694"/>
+        <w:jc w:val="both"/>
+        <w:rPr>
+          <w:rFonts w:ascii="Times New Roman" w:hAnsi="Times New Roman" w:cs="Times New Roman"/>
+          <w:lang w:val="en-US"/>
+        </w:rPr>
+      </w:pPr>
+      <w:r>
+        <w:rPr>
+          <w:rFonts w:ascii="Times New Roman" w:hAnsi="Times New Roman" w:cs="Times New Roman"/>
+          <w:lang w:val="en-US"/>
+        </w:rPr>
+        <w:t>Tb/u</w:t>
+      </w:r>
+    </w:p>
+    <w:p>
+      <w:pPr>
+        <w:pStyle w:val="ListParagraph"/>
+        <w:numPr>
+          <w:ilvl w:val="0"/>
+          <w:numId w:val="14"/>
+        </w:numPr>
+        <w:ind w:left="2694"/>
+        <w:jc w:val="both"/>
+        <w:rPr>
+          <w:rFonts w:ascii="Times New Roman" w:hAnsi="Times New Roman" w:cs="Times New Roman"/>
+          <w:lang w:val="en-US"/>
+        </w:rPr>
+      </w:pPr>
+      <w:proofErr w:type="spellStart"/>
+      <w:r>
+        <w:rPr>
+          <w:rFonts w:ascii="Times New Roman" w:hAnsi="Times New Roman" w:cs="Times New Roman"/>
+          <w:lang w:val="en-US"/>
+        </w:rPr>
+        <w:t>Imt</w:t>
+      </w:r>
+      <w:proofErr w:type="spellEnd"/>
+      <w:r>
+        <w:rPr>
+          <w:rFonts w:ascii="Times New Roman" w:hAnsi="Times New Roman" w:cs="Times New Roman"/>
+          <w:lang w:val="en-US"/>
+        </w:rPr>
+        <w:t>/u</w:t>
+      </w:r>
+    </w:p>
+    <w:p>
+      <w:pPr>
+        <w:pStyle w:val="ListParagraph"/>
+        <w:numPr>
+          <w:ilvl w:val="0"/>
+          <w:numId w:val="10"/>
+        </w:numPr>
+        <w:jc w:val="both"/>
+        <w:rPr>
+          <w:rFonts w:ascii="Times New Roman" w:hAnsi="Times New Roman" w:cs="Times New Roman"/>
+          <w:lang w:val="en-US"/>
+        </w:rPr>
+      </w:pPr>
+      <w:r>
+        <w:rPr>
+          <w:rFonts w:ascii="Times New Roman" w:hAnsi="Times New Roman" w:cs="Times New Roman"/>
+          <w:lang w:val="en-US"/>
+        </w:rPr>
+        <w:t>Tips</w:t>
+      </w:r>
+    </w:p>
+    <w:p>
+      <w:pPr>
+        <w:pStyle w:val="ListParagraph"/>
+        <w:numPr>
+          <w:ilvl w:val="0"/>
+          <w:numId w:val="15"/>
+        </w:numPr>
+        <w:jc w:val="both"/>
+        <w:rPr>
+          <w:rFonts w:ascii="Times New Roman" w:hAnsi="Times New Roman" w:cs="Times New Roman"/>
+          <w:lang w:val="en-US"/>
+        </w:rPr>
+      </w:pPr>
+      <w:proofErr w:type="spellStart"/>
+      <w:r>
+        <w:rPr>
+          <w:rFonts w:ascii="Times New Roman" w:hAnsi="Times New Roman" w:cs="Times New Roman"/>
+          <w:lang w:val="en-US"/>
+        </w:rPr>
+        <w:t>Apa</w:t>
+      </w:r>
+      <w:proofErr w:type="spellEnd"/>
+      <w:r>
+        <w:rPr>
+          <w:rFonts w:ascii="Times New Roman" w:hAnsi="Times New Roman" w:cs="Times New Roman"/>
+          <w:lang w:val="en-US"/>
+        </w:rPr>
+        <w:t xml:space="preserve"> itu stunting</w:t>
+      </w:r>
+    </w:p>
+    <w:p>
+      <w:pPr>
+        <w:pStyle w:val="ListParagraph"/>
+        <w:numPr>
+          <w:ilvl w:val="0"/>
+          <w:numId w:val="15"/>
+        </w:numPr>
+        <w:jc w:val="both"/>
+        <w:rPr>
+          <w:rFonts w:ascii="Times New Roman" w:hAnsi="Times New Roman" w:cs="Times New Roman"/>
+          <w:lang w:val="en-US"/>
+        </w:rPr>
+      </w:pPr>
+      <w:r>
+        <w:rPr>
+          <w:rFonts w:ascii="Times New Roman" w:hAnsi="Times New Roman" w:cs="Times New Roman"/>
+          <w:lang w:val="en-US"/>
+        </w:rPr>
+        <w:t xml:space="preserve">Cara </w:t>
+      </w:r>
+      <w:proofErr w:type="spellStart"/>
+      <w:r>
+        <w:rPr>
+          <w:rFonts w:ascii="Times New Roman" w:hAnsi="Times New Roman" w:cs="Times New Roman"/>
+          <w:lang w:val="en-US"/>
+        </w:rPr>
+        <w:t>pencegahan</w:t>
+      </w:r>
+      <w:proofErr w:type="spellEnd"/>
+    </w:p>
+    <w:p>
+      <w:pPr>
+        <w:pStyle w:val="ListParagraph"/>
+        <w:numPr>
+          <w:ilvl w:val="0"/>
+          <w:numId w:val="15"/>
+        </w:numPr>
+        <w:jc w:val="both"/>
+        <w:rPr>
+          <w:rFonts w:ascii="Times New Roman" w:hAnsi="Times New Roman" w:cs="Times New Roman"/>
+          <w:lang w:val="en-US"/>
+        </w:rPr>
+      </w:pPr>
+      <w:proofErr w:type="spellStart"/>
+      <w:r>
+        <w:rPr>
+          <w:rFonts w:ascii="Times New Roman" w:hAnsi="Times New Roman" w:cs="Times New Roman"/>
+          <w:lang w:val="en-US"/>
+        </w:rPr>
+        <w:t>Bla</w:t>
+      </w:r>
+      <w:proofErr w:type="spellEnd"/>
+      <w:r>
+        <w:rPr>
+          <w:rFonts w:ascii="Times New Roman" w:hAnsi="Times New Roman" w:cs="Times New Roman"/>
+          <w:lang w:val="en-US"/>
+        </w:rPr>
+        <w:t xml:space="preserve"> </w:t>
+      </w:r>
+      <w:proofErr w:type="spellStart"/>
+      <w:r>
+        <w:rPr>
+          <w:rFonts w:ascii="Times New Roman" w:hAnsi="Times New Roman" w:cs="Times New Roman"/>
+          <w:lang w:val="en-US"/>
+        </w:rPr>
+        <w:t>bla</w:t>
+      </w:r>
+      <w:proofErr w:type="spellEnd"/>
+    </w:p>
+    <w:p>
+      <w:pPr>
+        <w:pStyle w:val="ListParagraph"/>
+        <w:jc w:val="both"/>
+        <w:rPr>
+          <w:rFonts w:ascii="Times New Roman" w:hAnsi="Times New Roman" w:cs="Times New Roman"/>
+          <w:lang w:val="en-US"/>
+        </w:rPr>
+      </w:pPr>
+    </w:p>
+    <w:p>
+      <w:pPr>
+        <w:pStyle w:val="ListParagraph"/>
+        <w:numPr>
+          <w:ilvl w:val="0"/>
+          <w:numId w:val="9"/>
+        </w:numPr>
+        <w:jc w:val="both"/>
+        <w:rPr>
+          <w:rFonts w:ascii="Times New Roman" w:hAnsi="Times New Roman" w:cs="Times New Roman"/>
+          <w:lang w:val="en-US"/>
+        </w:rPr>
+      </w:pPr>
+      <w:proofErr w:type="spellStart"/>
+      <w:r>
+        <w:rPr>
+          <w:rFonts w:ascii="Times New Roman" w:hAnsi="Times New Roman" w:cs="Times New Roman"/>
+          <w:lang w:val="en-US"/>
+        </w:rPr>
+        <w:t>Petugas</w:t>
+      </w:r>
+      <w:proofErr w:type="spellEnd"/>
+      <w:r>
+        <w:rPr>
+          <w:rFonts w:ascii="Times New Roman" w:hAnsi="Times New Roman" w:cs="Times New Roman"/>
+          <w:lang w:val="en-US"/>
+        </w:rPr>
+        <w:t xml:space="preserve"> </w:t>
+      </w:r>
+    </w:p>
+    <w:p>
+      <w:pPr>
+        <w:pStyle w:val="ListParagraph"/>
+        <w:numPr>
+          <w:ilvl w:val="0"/>
+          <w:numId w:val="16"/>
+        </w:numPr>
+        <w:jc w:val="both"/>
+        <w:rPr>
+          <w:rFonts w:ascii="Times New Roman" w:hAnsi="Times New Roman" w:cs="Times New Roman"/>
+          <w:lang w:val="en-US"/>
+        </w:rPr>
+      </w:pPr>
+      <w:r>
+        <w:rPr>
+          <w:rFonts w:ascii="Times New Roman" w:hAnsi="Times New Roman" w:cs="Times New Roman"/>
+          <w:lang w:val="en-US"/>
+        </w:rPr>
+        <w:t>Dashboard</w:t>
+      </w:r>
+    </w:p>
+    <w:p>
+      <w:pPr>
+        <w:pStyle w:val="ListParagraph"/>
+        <w:ind w:left="1440"/>
+        <w:jc w:val="both"/>
+        <w:rPr>
+          <w:rFonts w:ascii="Times New Roman" w:hAnsi="Times New Roman" w:cs="Times New Roman"/>
+          <w:lang w:val="en-US"/>
+        </w:rPr>
+      </w:pPr>
+      <w:r>
+        <w:rPr>
+          <w:rFonts w:ascii="Times New Roman" w:hAnsi="Times New Roman" w:cs="Times New Roman"/>
+          <w:lang w:val="en-US"/>
+        </w:rPr>
+        <w:t xml:space="preserve">Isinya data </w:t>
+      </w:r>
+      <w:proofErr w:type="spellStart"/>
+      <w:r>
+        <w:rPr>
+          <w:rFonts w:ascii="Times New Roman" w:hAnsi="Times New Roman" w:cs="Times New Roman"/>
+          <w:lang w:val="en-US"/>
+        </w:rPr>
+        <w:t>instansi</w:t>
+      </w:r>
+      <w:proofErr w:type="spellEnd"/>
+    </w:p>
+    <w:p>
+      <w:pPr>
+        <w:pStyle w:val="ListParagraph"/>
+        <w:ind w:left="1440"/>
+        <w:jc w:val="both"/>
+        <w:rPr>
+          <w:rFonts w:ascii="Times New Roman" w:hAnsi="Times New Roman" w:cs="Times New Roman"/>
+          <w:lang w:val="en-US"/>
+        </w:rPr>
+      </w:pPr>
+      <w:r>
+        <w:rPr>
+          <w:rFonts w:ascii="Times New Roman" w:hAnsi="Times New Roman" w:cs="Times New Roman"/>
+          <w:lang w:val="en-US"/>
+        </w:rPr>
+        <w:t xml:space="preserve">Nama </w:t>
+      </w:r>
+      <w:proofErr w:type="spellStart"/>
+      <w:r>
+        <w:rPr>
+          <w:rFonts w:ascii="Times New Roman" w:hAnsi="Times New Roman" w:cs="Times New Roman"/>
+          <w:lang w:val="en-US"/>
+        </w:rPr>
+        <w:t>instansi</w:t>
+      </w:r>
+      <w:proofErr w:type="spellEnd"/>
+    </w:p>
+    <w:p>
+      <w:pPr>
+        <w:pStyle w:val="ListParagraph"/>
+        <w:ind w:left="1440"/>
+        <w:jc w:val="both"/>
+        <w:rPr>
+          <w:rFonts w:ascii="Times New Roman" w:hAnsi="Times New Roman" w:cs="Times New Roman"/>
+          <w:lang w:val="en-US"/>
+        </w:rPr>
+      </w:pPr>
+      <w:r>
+        <w:rPr>
+          <w:rFonts w:ascii="Times New Roman" w:hAnsi="Times New Roman" w:cs="Times New Roman"/>
+          <w:lang w:val="en-US"/>
+        </w:rPr>
+        <w:t xml:space="preserve">Alamat </w:t>
+      </w:r>
+    </w:p>
+    <w:p>
+      <w:pPr>
+        <w:pStyle w:val="ListParagraph"/>
+        <w:numPr>
+          <w:ilvl w:val="0"/>
+          <w:numId w:val="16"/>
+        </w:numPr>
+        <w:jc w:val="both"/>
+        <w:rPr>
+          <w:rFonts w:ascii="Times New Roman" w:hAnsi="Times New Roman" w:cs="Times New Roman"/>
+          <w:lang w:val="en-US"/>
+        </w:rPr>
+      </w:pPr>
+      <w:r>
+        <w:rPr>
+          <w:rFonts w:ascii="Times New Roman" w:hAnsi="Times New Roman" w:cs="Times New Roman"/>
+          <w:lang w:val="en-US"/>
+        </w:rPr>
+        <w:t xml:space="preserve">Data </w:t>
+      </w:r>
+      <w:proofErr w:type="spellStart"/>
+      <w:r>
+        <w:rPr>
+          <w:rFonts w:ascii="Times New Roman" w:hAnsi="Times New Roman" w:cs="Times New Roman"/>
+          <w:lang w:val="en-US"/>
+        </w:rPr>
+        <w:t>anak</w:t>
+      </w:r>
+      <w:proofErr w:type="spellEnd"/>
+    </w:p>
+    <w:p>
+      <w:pPr>
+        <w:pStyle w:val="ListParagraph"/>
+        <w:ind w:left="1440"/>
+        <w:rPr>
+          <w:rFonts w:ascii="Times New Roman" w:hAnsi="Times New Roman" w:cs="Times New Roman"/>
+          <w:lang w:val="en-US"/>
+        </w:rPr>
+      </w:pPr>
+      <w:proofErr w:type="spellStart"/>
+      <w:r>
+        <w:rPr>
+          <w:rFonts w:ascii="Times New Roman" w:hAnsi="Times New Roman" w:cs="Times New Roman"/>
+          <w:lang w:val="en-US"/>
+        </w:rPr>
+        <w:t>Tambah</w:t>
+      </w:r>
+      <w:proofErr w:type="spellEnd"/>
+      <w:r>
+        <w:rPr>
+          <w:rFonts w:ascii="Times New Roman" w:hAnsi="Times New Roman" w:cs="Times New Roman"/>
+          <w:lang w:val="en-US"/>
+        </w:rPr>
+        <w:t xml:space="preserve"> </w:t>
+      </w:r>
+      <w:proofErr w:type="spellStart"/>
+      <w:r>
+        <w:rPr>
+          <w:rFonts w:ascii="Times New Roman" w:hAnsi="Times New Roman" w:cs="Times New Roman"/>
+          <w:lang w:val="en-US"/>
+        </w:rPr>
+        <w:t>anak</w:t>
+      </w:r>
+      <w:proofErr w:type="spellEnd"/>
+    </w:p>
+    <w:p>
+      <w:pPr>
+        <w:pStyle w:val="ListParagraph"/>
+        <w:ind w:left="1440"/>
+        <w:rPr>
+          <w:rFonts w:ascii="Times New Roman" w:hAnsi="Times New Roman" w:cs="Times New Roman"/>
+          <w:lang w:val="en-US"/>
+        </w:rPr>
+      </w:pPr>
+      <w:proofErr w:type="spellStart"/>
+      <w:r>
+        <w:rPr>
+          <w:rFonts w:ascii="Times New Roman" w:hAnsi="Times New Roman" w:cs="Times New Roman"/>
+          <w:lang w:val="en-US"/>
+        </w:rPr>
+        <w:t>Berupa</w:t>
+      </w:r>
+      <w:proofErr w:type="spellEnd"/>
+      <w:r>
+        <w:rPr>
+          <w:rFonts w:ascii="Times New Roman" w:hAnsi="Times New Roman" w:cs="Times New Roman"/>
+          <w:lang w:val="en-US"/>
+        </w:rPr>
+        <w:t xml:space="preserve"> </w:t>
+      </w:r>
+      <w:proofErr w:type="spellStart"/>
+      <w:r>
+        <w:rPr>
+          <w:rFonts w:ascii="Times New Roman" w:hAnsi="Times New Roman" w:cs="Times New Roman"/>
+          <w:lang w:val="en-US"/>
+        </w:rPr>
+        <w:t>tabel</w:t>
+      </w:r>
+      <w:proofErr w:type="spellEnd"/>
+      <w:r>
+        <w:rPr>
+          <w:rFonts w:ascii="Times New Roman" w:hAnsi="Times New Roman" w:cs="Times New Roman"/>
+          <w:lang w:val="en-US"/>
+        </w:rPr>
+        <w:t xml:space="preserve">, </w:t>
+      </w:r>
+      <w:proofErr w:type="spellStart"/>
+      <w:r>
+        <w:rPr>
+          <w:rFonts w:ascii="Times New Roman" w:hAnsi="Times New Roman" w:cs="Times New Roman"/>
+          <w:lang w:val="en-US"/>
+        </w:rPr>
+        <w:t>ada</w:t>
+      </w:r>
+      <w:proofErr w:type="spellEnd"/>
+      <w:r>
+        <w:rPr>
+          <w:rFonts w:ascii="Times New Roman" w:hAnsi="Times New Roman" w:cs="Times New Roman"/>
+          <w:lang w:val="en-US"/>
+        </w:rPr>
+        <w:t xml:space="preserve"> </w:t>
+      </w:r>
+      <w:proofErr w:type="spellStart"/>
+      <w:r>
+        <w:rPr>
+          <w:rFonts w:ascii="Times New Roman" w:hAnsi="Times New Roman" w:cs="Times New Roman"/>
+          <w:lang w:val="en-US"/>
+        </w:rPr>
+        <w:t>fitur</w:t>
+      </w:r>
+      <w:proofErr w:type="spellEnd"/>
+      <w:r>
+        <w:rPr>
+          <w:rFonts w:ascii="Times New Roman" w:hAnsi="Times New Roman" w:cs="Times New Roman"/>
+          <w:lang w:val="en-US"/>
+        </w:rPr>
+        <w:t xml:space="preserve"> </w:t>
+      </w:r>
+      <w:proofErr w:type="spellStart"/>
+      <w:r>
+        <w:rPr>
+          <w:rFonts w:ascii="Times New Roman" w:hAnsi="Times New Roman" w:cs="Times New Roman"/>
+          <w:lang w:val="en-US"/>
+        </w:rPr>
+        <w:t>pencarian</w:t>
+      </w:r>
+      <w:proofErr w:type="spellEnd"/>
+    </w:p>
+    <w:p>
+      <w:pPr>
+        <w:pStyle w:val="ListParagraph"/>
+        <w:numPr>
+          <w:ilvl w:val="0"/>
+          <w:numId w:val="17"/>
+        </w:numPr>
+        <w:rPr>
+          <w:rFonts w:ascii="Times New Roman" w:hAnsi="Times New Roman" w:cs="Times New Roman"/>
+          <w:lang w:val="en-US"/>
+        </w:rPr>
+      </w:pPr>
+      <w:r>
+        <w:rPr>
+          <w:rFonts w:ascii="Times New Roman" w:hAnsi="Times New Roman" w:cs="Times New Roman"/>
+          <w:lang w:val="en-US"/>
+        </w:rPr>
+        <w:t xml:space="preserve">Nama, </w:t>
+      </w:r>
+      <w:proofErr w:type="spellStart"/>
+      <w:r>
+        <w:rPr>
+          <w:rFonts w:ascii="Times New Roman" w:hAnsi="Times New Roman" w:cs="Times New Roman"/>
+          <w:lang w:val="en-US"/>
+        </w:rPr>
+        <w:t>nama</w:t>
+      </w:r>
+      <w:proofErr w:type="spellEnd"/>
+      <w:r>
+        <w:rPr>
+          <w:rFonts w:ascii="Times New Roman" w:hAnsi="Times New Roman" w:cs="Times New Roman"/>
+          <w:lang w:val="en-US"/>
+        </w:rPr>
+        <w:t xml:space="preserve"> orang </w:t>
+      </w:r>
+      <w:proofErr w:type="spellStart"/>
+      <w:r>
+        <w:rPr>
+          <w:rFonts w:ascii="Times New Roman" w:hAnsi="Times New Roman" w:cs="Times New Roman"/>
+          <w:lang w:val="en-US"/>
+        </w:rPr>
+        <w:t>tua</w:t>
+      </w:r>
+      <w:proofErr w:type="spellEnd"/>
+      <w:r>
+        <w:rPr>
+          <w:rFonts w:ascii="Times New Roman" w:hAnsi="Times New Roman" w:cs="Times New Roman"/>
+          <w:lang w:val="en-US"/>
+        </w:rPr>
+        <w:t xml:space="preserve">, </w:t>
+      </w:r>
+      <w:r>
+        <w:rPr>
+          <w:rFonts w:ascii="Times New Roman" w:hAnsi="Times New Roman" w:cs="Times New Roman"/>
+          <w:lang w:val="en-US"/>
+        </w:rPr>
+        <w:t xml:space="preserve">( di </w:t>
+      </w:r>
+      <w:proofErr w:type="spellStart"/>
+      <w:r>
+        <w:rPr>
+          <w:rFonts w:ascii="Times New Roman" w:hAnsi="Times New Roman" w:cs="Times New Roman"/>
+          <w:lang w:val="en-US"/>
+        </w:rPr>
+        <w:t>klik</w:t>
+      </w:r>
+      <w:proofErr w:type="spellEnd"/>
+      <w:r>
+        <w:rPr>
+          <w:rFonts w:ascii="Times New Roman" w:hAnsi="Times New Roman" w:cs="Times New Roman"/>
+          <w:lang w:val="en-US"/>
+        </w:rPr>
+        <w:t xml:space="preserve"> </w:t>
+      </w:r>
+      <w:proofErr w:type="spellStart"/>
+      <w:r>
+        <w:rPr>
+          <w:rFonts w:ascii="Times New Roman" w:hAnsi="Times New Roman" w:cs="Times New Roman"/>
+          <w:lang w:val="en-US"/>
+        </w:rPr>
+        <w:t>terus</w:t>
+      </w:r>
+      <w:proofErr w:type="spellEnd"/>
+      <w:r>
+        <w:rPr>
+          <w:rFonts w:ascii="Times New Roman" w:hAnsi="Times New Roman" w:cs="Times New Roman"/>
+          <w:lang w:val="en-US"/>
+        </w:rPr>
+        <w:t xml:space="preserve"> ke data per </w:t>
+      </w:r>
+      <w:proofErr w:type="spellStart"/>
+      <w:r>
+        <w:rPr>
+          <w:rFonts w:ascii="Times New Roman" w:hAnsi="Times New Roman" w:cs="Times New Roman"/>
+          <w:lang w:val="en-US"/>
+        </w:rPr>
+        <w:t>individu</w:t>
+      </w:r>
+      <w:proofErr w:type="spellEnd"/>
+      <w:r>
+        <w:rPr>
+          <w:rFonts w:ascii="Times New Roman" w:hAnsi="Times New Roman" w:cs="Times New Roman"/>
+          <w:lang w:val="en-US"/>
+        </w:rPr>
+        <w:t>)</w:t>
+      </w:r>
+    </w:p>
+    <w:p>
+      <w:pPr>
+        <w:pStyle w:val="ListParagraph"/>
+        <w:numPr>
+          <w:ilvl w:val="0"/>
+          <w:numId w:val="17"/>
+        </w:numPr>
+        <w:rPr>
+          <w:rFonts w:ascii="Times New Roman" w:hAnsi="Times New Roman" w:cs="Times New Roman"/>
+          <w:lang w:val="en-US"/>
+        </w:rPr>
+      </w:pPr>
+    </w:p>
+    <w:p>
+      <w:pPr>
+        <w:pStyle w:val="ListParagraph"/>
+        <w:ind w:left="1440"/>
+        <w:rPr>
+          <w:rFonts w:ascii="Times New Roman" w:hAnsi="Times New Roman" w:cs="Times New Roman"/>
+          <w:lang w:val="en-US"/>
+        </w:rPr>
+      </w:pPr>
+    </w:p>
+    <w:p>
+      <w:pPr>
+        <w:pStyle w:val="ListParagraph"/>
+        <w:ind w:left="1440"/>
+        <w:jc w:val="both"/>
+        <w:rPr>
+          <w:rFonts w:ascii="Times New Roman" w:hAnsi="Times New Roman" w:cs="Times New Roman"/>
+          <w:lang w:val="en-US"/>
+        </w:rPr>
+      </w:pPr>
+    </w:p>
+    <w:p>
+      <w:pPr>
+        <w:pStyle w:val="ListParagraph"/>
+        <w:numPr>
+          <w:ilvl w:val="0"/>
+          <w:numId w:val="16"/>
+        </w:numPr>
+        <w:jc w:val="both"/>
+        <w:rPr>
+          <w:rFonts w:ascii="Times New Roman" w:hAnsi="Times New Roman" w:cs="Times New Roman"/>
+          <w:lang w:val="en-US"/>
+        </w:rPr>
+      </w:pPr>
+      <w:r>
+        <w:rPr>
+          <w:rFonts w:ascii="Times New Roman" w:hAnsi="Times New Roman" w:cs="Times New Roman"/>
+          <w:lang w:val="en-US"/>
+        </w:rPr>
+        <w:t>Data stunting</w:t>
+      </w:r>
+    </w:p>
+    <w:p>
+      <w:pPr>
+        <w:jc w:val="both"/>
+        <w:rPr>
+          <w:rFonts w:ascii="Times New Roman" w:hAnsi="Times New Roman" w:cs="Times New Roman"/>
+          <w:lang w:val="en-US"/>
+        </w:rPr>
+      </w:pPr>
+    </w:p>
+    <w:p>
+      <w:pPr>
         <w:jc w:val="both"/>
         <w:rPr>
           <w:rFonts w:ascii="Times New Roman" w:hAnsi="Times New Roman" w:cs="Times New Roman"/>
@@ -1218,6 +2578,547 @@
 <file path=word/numbering.xml><?xml version="1.0" encoding="utf-8"?>
 <w:numbering xmlns:wpc="http://schemas.microsoft.com/office/word/2010/wordprocessingCanvas" xmlns:cx="http://schemas.microsoft.com/office/drawing/2014/chartex" xmlns:cx1="http://schemas.microsoft.com/office/drawing/2015/9/8/chartex" xmlns:cx2="http://schemas.microsoft.com/office/drawing/2015/10/21/chartex" xmlns:cx3="http://schemas.microsoft.com/office/drawing/2016/5/9/chartex" xmlns:cx4="http://schemas.microsoft.com/office/drawing/2016/5/10/chartex" xmlns:cx5="http://schemas.microsoft.com/office/drawing/2016/5/11/chartex" xmlns:cx6="http://schemas.microsoft.com/office/drawing/2016/5/12/chartex" xmlns:cx7="http://schemas.microsoft.com/office/drawing/2016/5/13/chartex" xmlns:cx8="http://schemas.microsoft.com/office/drawing/2016/5/14/chartex" xmlns:mc="http://schemas.openxmlformats.org/markup-compatibility/2006" xmlns:aink="http://schemas.microsoft.com/office/drawing/2016/ink" xmlns:am3d="http://schemas.microsoft.com/office/drawing/2017/model3d" xmlns:o="urn:schemas-microsoft-com:office:office" xmlns:oel="http://schemas.microsoft.com/office/2019/extlst" xmlns:r="http://schemas.openxmlformats.org/officeDocument/2006/relationships" xmlns:m="http://schemas.openxmlformats.org/officeDocument/2006/math" xmlns:v="urn:schemas-microsoft-com:vml" xmlns:wp14="http://schemas.microsoft.com/office/word/2010/wordprocessingDrawing" xmlns:wp="http://schemas.openxmlformats.org/drawingml/2006/wordprocessingDrawing" xmlns:w10="urn:schemas-microsoft-com:office:word" xmlns:w="http://schemas.openxmlformats.org/wordprocessingml/2006/main" xmlns:w14="http://schemas.microsoft.com/office/word/2010/wordml" xmlns:w15="http://schemas.microsoft.com/office/word/2012/wordml" xmlns:w16cex="http://schemas.microsoft.com/office/word/2018/wordml/cex" xmlns:w16cid="http://schemas.microsoft.com/office/word/2016/wordml/cid" xmlns:w16="http://schemas.microsoft.com/office/word/2018/wordml" xmlns:w16sdtdh="http://schemas.microsoft.com/office/word/2020/wordml/sdtdatahash" xmlns:w16se="http://schemas.microsoft.com/office/word/2015/wordml/symex" xmlns:wpg="http://schemas.microsoft.com/office/word/2010/wordprocessingGroup" xmlns:wpi="http://schemas.microsoft.com/office/word/2010/wordprocessingInk" xmlns:wne="http://schemas.microsoft.com/office/word/2006/wordml" xmlns:wps="http://schemas.microsoft.com/office/word/2010/wordprocessingShape" mc:Ignorable="w14 w15 w16se w16cid w16 w16cex w16sdtdh wp14">
   <w:abstractNum w:abstractNumId="0" w15:restartNumberingAfterBreak="0">
+    <w:nsid w:val="01734FCC"/>
+    <w:multiLevelType w:val="hybridMultilevel"/>
+    <w:tmpl w:val="BBCE7182"/>
+    <w:lvl w:ilvl="0" w:tplc="04210015">
+      <w:start w:val="1"/>
+      <w:numFmt w:val="upperLetter"/>
+      <w:lvlText w:val="%1."/>
+      <w:lvlJc w:val="left"/>
+      <w:pPr>
+        <w:ind w:left="720" w:hanging="360"/>
+      </w:pPr>
+      <w:rPr>
+        <w:rFonts w:hint="default"/>
+      </w:rPr>
+    </w:lvl>
+    <w:lvl w:ilvl="1" w:tplc="04210019" w:tentative="1">
+      <w:start w:val="1"/>
+      <w:numFmt w:val="lowerLetter"/>
+      <w:lvlText w:val="%2."/>
+      <w:lvlJc w:val="left"/>
+      <w:pPr>
+        <w:ind w:left="1440" w:hanging="360"/>
+      </w:pPr>
+    </w:lvl>
+    <w:lvl w:ilvl="2" w:tplc="0421001B" w:tentative="1">
+      <w:start w:val="1"/>
+      <w:numFmt w:val="lowerRoman"/>
+      <w:lvlText w:val="%3."/>
+      <w:lvlJc w:val="right"/>
+      <w:pPr>
+        <w:ind w:left="2160" w:hanging="180"/>
+      </w:pPr>
+    </w:lvl>
+    <w:lvl w:ilvl="3" w:tplc="0421000F" w:tentative="1">
+      <w:start w:val="1"/>
+      <w:numFmt w:val="decimal"/>
+      <w:lvlText w:val="%4."/>
+      <w:lvlJc w:val="left"/>
+      <w:pPr>
+        <w:ind w:left="2880" w:hanging="360"/>
+      </w:pPr>
+    </w:lvl>
+    <w:lvl w:ilvl="4" w:tplc="04210019" w:tentative="1">
+      <w:start w:val="1"/>
+      <w:numFmt w:val="lowerLetter"/>
+      <w:lvlText w:val="%5."/>
+      <w:lvlJc w:val="left"/>
+      <w:pPr>
+        <w:ind w:left="3600" w:hanging="360"/>
+      </w:pPr>
+    </w:lvl>
+    <w:lvl w:ilvl="5" w:tplc="0421001B" w:tentative="1">
+      <w:start w:val="1"/>
+      <w:numFmt w:val="lowerRoman"/>
+      <w:lvlText w:val="%6."/>
+      <w:lvlJc w:val="right"/>
+      <w:pPr>
+        <w:ind w:left="4320" w:hanging="180"/>
+      </w:pPr>
+    </w:lvl>
+    <w:lvl w:ilvl="6" w:tplc="0421000F" w:tentative="1">
+      <w:start w:val="1"/>
+      <w:numFmt w:val="decimal"/>
+      <w:lvlText w:val="%7."/>
+      <w:lvlJc w:val="left"/>
+      <w:pPr>
+        <w:ind w:left="5040" w:hanging="360"/>
+      </w:pPr>
+    </w:lvl>
+    <w:lvl w:ilvl="7" w:tplc="04210019" w:tentative="1">
+      <w:start w:val="1"/>
+      <w:numFmt w:val="lowerLetter"/>
+      <w:lvlText w:val="%8."/>
+      <w:lvlJc w:val="left"/>
+      <w:pPr>
+        <w:ind w:left="5760" w:hanging="360"/>
+      </w:pPr>
+    </w:lvl>
+    <w:lvl w:ilvl="8" w:tplc="0421001B" w:tentative="1">
+      <w:start w:val="1"/>
+      <w:numFmt w:val="lowerRoman"/>
+      <w:lvlText w:val="%9."/>
+      <w:lvlJc w:val="right"/>
+      <w:pPr>
+        <w:ind w:left="6480" w:hanging="180"/>
+      </w:pPr>
+    </w:lvl>
+  </w:abstractNum>
+  <w:abstractNum w:abstractNumId="1" w15:restartNumberingAfterBreak="0">
+    <w:nsid w:val="105D68C0"/>
+    <w:multiLevelType w:val="hybridMultilevel"/>
+    <w:tmpl w:val="98962D4E"/>
+    <w:lvl w:ilvl="0" w:tplc="01FC8FDC">
+      <w:start w:val="1"/>
+      <w:numFmt w:val="bullet"/>
+      <w:lvlText w:val="-"/>
+      <w:lvlJc w:val="left"/>
+      <w:pPr>
+        <w:ind w:left="2160" w:hanging="360"/>
+      </w:pPr>
+      <w:rPr>
+        <w:rFonts w:ascii="Sylfaen" w:hAnsi="Sylfaen" w:hint="default"/>
+      </w:rPr>
+    </w:lvl>
+    <w:lvl w:ilvl="1" w:tplc="04210003" w:tentative="1">
+      <w:start w:val="1"/>
+      <w:numFmt w:val="bullet"/>
+      <w:lvlText w:val="o"/>
+      <w:lvlJc w:val="left"/>
+      <w:pPr>
+        <w:ind w:left="2880" w:hanging="360"/>
+      </w:pPr>
+      <w:rPr>
+        <w:rFonts w:ascii="Courier New" w:hAnsi="Courier New" w:cs="Courier New" w:hint="default"/>
+      </w:rPr>
+    </w:lvl>
+    <w:lvl w:ilvl="2" w:tplc="04210005" w:tentative="1">
+      <w:start w:val="1"/>
+      <w:numFmt w:val="bullet"/>
+      <w:lvlText w:val=""/>
+      <w:lvlJc w:val="left"/>
+      <w:pPr>
+        <w:ind w:left="3600" w:hanging="360"/>
+      </w:pPr>
+      <w:rPr>
+        <w:rFonts w:ascii="Wingdings" w:hAnsi="Wingdings" w:hint="default"/>
+      </w:rPr>
+    </w:lvl>
+    <w:lvl w:ilvl="3" w:tplc="04210001" w:tentative="1">
+      <w:start w:val="1"/>
+      <w:numFmt w:val="bullet"/>
+      <w:lvlText w:val=""/>
+      <w:lvlJc w:val="left"/>
+      <w:pPr>
+        <w:ind w:left="4320" w:hanging="360"/>
+      </w:pPr>
+      <w:rPr>
+        <w:rFonts w:ascii="Symbol" w:hAnsi="Symbol" w:hint="default"/>
+      </w:rPr>
+    </w:lvl>
+    <w:lvl w:ilvl="4" w:tplc="04210003" w:tentative="1">
+      <w:start w:val="1"/>
+      <w:numFmt w:val="bullet"/>
+      <w:lvlText w:val="o"/>
+      <w:lvlJc w:val="left"/>
+      <w:pPr>
+        <w:ind w:left="5040" w:hanging="360"/>
+      </w:pPr>
+      <w:rPr>
+        <w:rFonts w:ascii="Courier New" w:hAnsi="Courier New" w:cs="Courier New" w:hint="default"/>
+      </w:rPr>
+    </w:lvl>
+    <w:lvl w:ilvl="5" w:tplc="04210005" w:tentative="1">
+      <w:start w:val="1"/>
+      <w:numFmt w:val="bullet"/>
+      <w:lvlText w:val=""/>
+      <w:lvlJc w:val="left"/>
+      <w:pPr>
+        <w:ind w:left="5760" w:hanging="360"/>
+      </w:pPr>
+      <w:rPr>
+        <w:rFonts w:ascii="Wingdings" w:hAnsi="Wingdings" w:hint="default"/>
+      </w:rPr>
+    </w:lvl>
+    <w:lvl w:ilvl="6" w:tplc="04210001" w:tentative="1">
+      <w:start w:val="1"/>
+      <w:numFmt w:val="bullet"/>
+      <w:lvlText w:val=""/>
+      <w:lvlJc w:val="left"/>
+      <w:pPr>
+        <w:ind w:left="6480" w:hanging="360"/>
+      </w:pPr>
+      <w:rPr>
+        <w:rFonts w:ascii="Symbol" w:hAnsi="Symbol" w:hint="default"/>
+      </w:rPr>
+    </w:lvl>
+    <w:lvl w:ilvl="7" w:tplc="04210003" w:tentative="1">
+      <w:start w:val="1"/>
+      <w:numFmt w:val="bullet"/>
+      <w:lvlText w:val="o"/>
+      <w:lvlJc w:val="left"/>
+      <w:pPr>
+        <w:ind w:left="7200" w:hanging="360"/>
+      </w:pPr>
+      <w:rPr>
+        <w:rFonts w:ascii="Courier New" w:hAnsi="Courier New" w:cs="Courier New" w:hint="default"/>
+      </w:rPr>
+    </w:lvl>
+    <w:lvl w:ilvl="8" w:tplc="04210005" w:tentative="1">
+      <w:start w:val="1"/>
+      <w:numFmt w:val="bullet"/>
+      <w:lvlText w:val=""/>
+      <w:lvlJc w:val="left"/>
+      <w:pPr>
+        <w:ind w:left="7920" w:hanging="360"/>
+      </w:pPr>
+      <w:rPr>
+        <w:rFonts w:ascii="Wingdings" w:hAnsi="Wingdings" w:hint="default"/>
+      </w:rPr>
+    </w:lvl>
+  </w:abstractNum>
+  <w:abstractNum w:abstractNumId="2" w15:restartNumberingAfterBreak="0">
+    <w:nsid w:val="124F2617"/>
+    <w:multiLevelType w:val="hybridMultilevel"/>
+    <w:tmpl w:val="FB4E92C6"/>
+    <w:lvl w:ilvl="0" w:tplc="01FC8FDC">
+      <w:start w:val="1"/>
+      <w:numFmt w:val="bullet"/>
+      <w:lvlText w:val="-"/>
+      <w:lvlJc w:val="left"/>
+      <w:pPr>
+        <w:ind w:left="2138" w:hanging="360"/>
+      </w:pPr>
+      <w:rPr>
+        <w:rFonts w:ascii="Sylfaen" w:hAnsi="Sylfaen" w:hint="default"/>
+      </w:rPr>
+    </w:lvl>
+    <w:lvl w:ilvl="1" w:tplc="04210003" w:tentative="1">
+      <w:start w:val="1"/>
+      <w:numFmt w:val="bullet"/>
+      <w:lvlText w:val="o"/>
+      <w:lvlJc w:val="left"/>
+      <w:pPr>
+        <w:ind w:left="2858" w:hanging="360"/>
+      </w:pPr>
+      <w:rPr>
+        <w:rFonts w:ascii="Courier New" w:hAnsi="Courier New" w:cs="Courier New" w:hint="default"/>
+      </w:rPr>
+    </w:lvl>
+    <w:lvl w:ilvl="2" w:tplc="04210005" w:tentative="1">
+      <w:start w:val="1"/>
+      <w:numFmt w:val="bullet"/>
+      <w:lvlText w:val=""/>
+      <w:lvlJc w:val="left"/>
+      <w:pPr>
+        <w:ind w:left="3578" w:hanging="360"/>
+      </w:pPr>
+      <w:rPr>
+        <w:rFonts w:ascii="Wingdings" w:hAnsi="Wingdings" w:hint="default"/>
+      </w:rPr>
+    </w:lvl>
+    <w:lvl w:ilvl="3" w:tplc="04210001" w:tentative="1">
+      <w:start w:val="1"/>
+      <w:numFmt w:val="bullet"/>
+      <w:lvlText w:val=""/>
+      <w:lvlJc w:val="left"/>
+      <w:pPr>
+        <w:ind w:left="4298" w:hanging="360"/>
+      </w:pPr>
+      <w:rPr>
+        <w:rFonts w:ascii="Symbol" w:hAnsi="Symbol" w:hint="default"/>
+      </w:rPr>
+    </w:lvl>
+    <w:lvl w:ilvl="4" w:tplc="04210003" w:tentative="1">
+      <w:start w:val="1"/>
+      <w:numFmt w:val="bullet"/>
+      <w:lvlText w:val="o"/>
+      <w:lvlJc w:val="left"/>
+      <w:pPr>
+        <w:ind w:left="5018" w:hanging="360"/>
+      </w:pPr>
+      <w:rPr>
+        <w:rFonts w:ascii="Courier New" w:hAnsi="Courier New" w:cs="Courier New" w:hint="default"/>
+      </w:rPr>
+    </w:lvl>
+    <w:lvl w:ilvl="5" w:tplc="04210005" w:tentative="1">
+      <w:start w:val="1"/>
+      <w:numFmt w:val="bullet"/>
+      <w:lvlText w:val=""/>
+      <w:lvlJc w:val="left"/>
+      <w:pPr>
+        <w:ind w:left="5738" w:hanging="360"/>
+      </w:pPr>
+      <w:rPr>
+        <w:rFonts w:ascii="Wingdings" w:hAnsi="Wingdings" w:hint="default"/>
+      </w:rPr>
+    </w:lvl>
+    <w:lvl w:ilvl="6" w:tplc="04210001" w:tentative="1">
+      <w:start w:val="1"/>
+      <w:numFmt w:val="bullet"/>
+      <w:lvlText w:val=""/>
+      <w:lvlJc w:val="left"/>
+      <w:pPr>
+        <w:ind w:left="6458" w:hanging="360"/>
+      </w:pPr>
+      <w:rPr>
+        <w:rFonts w:ascii="Symbol" w:hAnsi="Symbol" w:hint="default"/>
+      </w:rPr>
+    </w:lvl>
+    <w:lvl w:ilvl="7" w:tplc="04210003" w:tentative="1">
+      <w:start w:val="1"/>
+      <w:numFmt w:val="bullet"/>
+      <w:lvlText w:val="o"/>
+      <w:lvlJc w:val="left"/>
+      <w:pPr>
+        <w:ind w:left="7178" w:hanging="360"/>
+      </w:pPr>
+      <w:rPr>
+        <w:rFonts w:ascii="Courier New" w:hAnsi="Courier New" w:cs="Courier New" w:hint="default"/>
+      </w:rPr>
+    </w:lvl>
+    <w:lvl w:ilvl="8" w:tplc="04210005" w:tentative="1">
+      <w:start w:val="1"/>
+      <w:numFmt w:val="bullet"/>
+      <w:lvlText w:val=""/>
+      <w:lvlJc w:val="left"/>
+      <w:pPr>
+        <w:ind w:left="7898" w:hanging="360"/>
+      </w:pPr>
+      <w:rPr>
+        <w:rFonts w:ascii="Wingdings" w:hAnsi="Wingdings" w:hint="default"/>
+      </w:rPr>
+    </w:lvl>
+  </w:abstractNum>
+  <w:abstractNum w:abstractNumId="3" w15:restartNumberingAfterBreak="0">
+    <w:nsid w:val="159647B8"/>
+    <w:multiLevelType w:val="hybridMultilevel"/>
+    <w:tmpl w:val="5824DDDE"/>
+    <w:lvl w:ilvl="0" w:tplc="01FC8FDC">
+      <w:start w:val="1"/>
+      <w:numFmt w:val="bullet"/>
+      <w:lvlText w:val="-"/>
+      <w:lvlJc w:val="left"/>
+      <w:pPr>
+        <w:ind w:left="2160" w:hanging="360"/>
+      </w:pPr>
+      <w:rPr>
+        <w:rFonts w:ascii="Sylfaen" w:hAnsi="Sylfaen" w:hint="default"/>
+      </w:rPr>
+    </w:lvl>
+    <w:lvl w:ilvl="1" w:tplc="04210003" w:tentative="1">
+      <w:start w:val="1"/>
+      <w:numFmt w:val="bullet"/>
+      <w:lvlText w:val="o"/>
+      <w:lvlJc w:val="left"/>
+      <w:pPr>
+        <w:ind w:left="2880" w:hanging="360"/>
+      </w:pPr>
+      <w:rPr>
+        <w:rFonts w:ascii="Courier New" w:hAnsi="Courier New" w:cs="Courier New" w:hint="default"/>
+      </w:rPr>
+    </w:lvl>
+    <w:lvl w:ilvl="2" w:tplc="04210005" w:tentative="1">
+      <w:start w:val="1"/>
+      <w:numFmt w:val="bullet"/>
+      <w:lvlText w:val=""/>
+      <w:lvlJc w:val="left"/>
+      <w:pPr>
+        <w:ind w:left="3600" w:hanging="360"/>
+      </w:pPr>
+      <w:rPr>
+        <w:rFonts w:ascii="Wingdings" w:hAnsi="Wingdings" w:hint="default"/>
+      </w:rPr>
+    </w:lvl>
+    <w:lvl w:ilvl="3" w:tplc="04210001" w:tentative="1">
+      <w:start w:val="1"/>
+      <w:numFmt w:val="bullet"/>
+      <w:lvlText w:val=""/>
+      <w:lvlJc w:val="left"/>
+      <w:pPr>
+        <w:ind w:left="4320" w:hanging="360"/>
+      </w:pPr>
+      <w:rPr>
+        <w:rFonts w:ascii="Symbol" w:hAnsi="Symbol" w:hint="default"/>
+      </w:rPr>
+    </w:lvl>
+    <w:lvl w:ilvl="4" w:tplc="04210003" w:tentative="1">
+      <w:start w:val="1"/>
+      <w:numFmt w:val="bullet"/>
+      <w:lvlText w:val="o"/>
+      <w:lvlJc w:val="left"/>
+      <w:pPr>
+        <w:ind w:left="5040" w:hanging="360"/>
+      </w:pPr>
+      <w:rPr>
+        <w:rFonts w:ascii="Courier New" w:hAnsi="Courier New" w:cs="Courier New" w:hint="default"/>
+      </w:rPr>
+    </w:lvl>
+    <w:lvl w:ilvl="5" w:tplc="04210005" w:tentative="1">
+      <w:start w:val="1"/>
+      <w:numFmt w:val="bullet"/>
+      <w:lvlText w:val=""/>
+      <w:lvlJc w:val="left"/>
+      <w:pPr>
+        <w:ind w:left="5760" w:hanging="360"/>
+      </w:pPr>
+      <w:rPr>
+        <w:rFonts w:ascii="Wingdings" w:hAnsi="Wingdings" w:hint="default"/>
+      </w:rPr>
+    </w:lvl>
+    <w:lvl w:ilvl="6" w:tplc="04210001" w:tentative="1">
+      <w:start w:val="1"/>
+      <w:numFmt w:val="bullet"/>
+      <w:lvlText w:val=""/>
+      <w:lvlJc w:val="left"/>
+      <w:pPr>
+        <w:ind w:left="6480" w:hanging="360"/>
+      </w:pPr>
+      <w:rPr>
+        <w:rFonts w:ascii="Symbol" w:hAnsi="Symbol" w:hint="default"/>
+      </w:rPr>
+    </w:lvl>
+    <w:lvl w:ilvl="7" w:tplc="04210003" w:tentative="1">
+      <w:start w:val="1"/>
+      <w:numFmt w:val="bullet"/>
+      <w:lvlText w:val="o"/>
+      <w:lvlJc w:val="left"/>
+      <w:pPr>
+        <w:ind w:left="7200" w:hanging="360"/>
+      </w:pPr>
+      <w:rPr>
+        <w:rFonts w:ascii="Courier New" w:hAnsi="Courier New" w:cs="Courier New" w:hint="default"/>
+      </w:rPr>
+    </w:lvl>
+    <w:lvl w:ilvl="8" w:tplc="04210005" w:tentative="1">
+      <w:start w:val="1"/>
+      <w:numFmt w:val="bullet"/>
+      <w:lvlText w:val=""/>
+      <w:lvlJc w:val="left"/>
+      <w:pPr>
+        <w:ind w:left="7920" w:hanging="360"/>
+      </w:pPr>
+      <w:rPr>
+        <w:rFonts w:ascii="Wingdings" w:hAnsi="Wingdings" w:hint="default"/>
+      </w:rPr>
+    </w:lvl>
+  </w:abstractNum>
+  <w:abstractNum w:abstractNumId="4" w15:restartNumberingAfterBreak="0">
+    <w:nsid w:val="27F46E35"/>
+    <w:multiLevelType w:val="hybridMultilevel"/>
+    <w:tmpl w:val="690A4334"/>
+    <w:lvl w:ilvl="0" w:tplc="01FC8FDC">
+      <w:start w:val="1"/>
+      <w:numFmt w:val="bullet"/>
+      <w:lvlText w:val="-"/>
+      <w:lvlJc w:val="left"/>
+      <w:pPr>
+        <w:ind w:left="720" w:hanging="360"/>
+      </w:pPr>
+      <w:rPr>
+        <w:rFonts w:ascii="Sylfaen" w:hAnsi="Sylfaen" w:hint="default"/>
+      </w:rPr>
+    </w:lvl>
+    <w:lvl w:ilvl="1" w:tplc="04210003">
+      <w:start w:val="1"/>
+      <w:numFmt w:val="bullet"/>
+      <w:lvlText w:val="o"/>
+      <w:lvlJc w:val="left"/>
+      <w:pPr>
+        <w:ind w:left="1440" w:hanging="360"/>
+      </w:pPr>
+      <w:rPr>
+        <w:rFonts w:ascii="Courier New" w:hAnsi="Courier New" w:cs="Courier New" w:hint="default"/>
+      </w:rPr>
+    </w:lvl>
+    <w:lvl w:ilvl="2" w:tplc="04210005" w:tentative="1">
+      <w:start w:val="1"/>
+      <w:numFmt w:val="bullet"/>
+      <w:lvlText w:val=""/>
+      <w:lvlJc w:val="left"/>
+      <w:pPr>
+        <w:ind w:left="2160" w:hanging="360"/>
+      </w:pPr>
+      <w:rPr>
+        <w:rFonts w:ascii="Wingdings" w:hAnsi="Wingdings" w:hint="default"/>
+      </w:rPr>
+    </w:lvl>
+    <w:lvl w:ilvl="3" w:tplc="04210001" w:tentative="1">
+      <w:start w:val="1"/>
+      <w:numFmt w:val="bullet"/>
+      <w:lvlText w:val=""/>
+      <w:lvlJc w:val="left"/>
+      <w:pPr>
+        <w:ind w:left="2880" w:hanging="360"/>
+      </w:pPr>
+      <w:rPr>
+        <w:rFonts w:ascii="Symbol" w:hAnsi="Symbol" w:hint="default"/>
+      </w:rPr>
+    </w:lvl>
+    <w:lvl w:ilvl="4" w:tplc="04210003" w:tentative="1">
+      <w:start w:val="1"/>
+      <w:numFmt w:val="bullet"/>
+      <w:lvlText w:val="o"/>
+      <w:lvlJc w:val="left"/>
+      <w:pPr>
+        <w:ind w:left="3600" w:hanging="360"/>
+      </w:pPr>
+      <w:rPr>
+        <w:rFonts w:ascii="Courier New" w:hAnsi="Courier New" w:cs="Courier New" w:hint="default"/>
+      </w:rPr>
+    </w:lvl>
+    <w:lvl w:ilvl="5" w:tplc="04210005" w:tentative="1">
+      <w:start w:val="1"/>
+      <w:numFmt w:val="bullet"/>
+      <w:lvlText w:val=""/>
+      <w:lvlJc w:val="left"/>
+      <w:pPr>
+        <w:ind w:left="4320" w:hanging="360"/>
+      </w:pPr>
+      <w:rPr>
+        <w:rFonts w:ascii="Wingdings" w:hAnsi="Wingdings" w:hint="default"/>
+      </w:rPr>
+    </w:lvl>
+    <w:lvl w:ilvl="6" w:tplc="04210001" w:tentative="1">
+      <w:start w:val="1"/>
+      <w:numFmt w:val="bullet"/>
+      <w:lvlText w:val=""/>
+      <w:lvlJc w:val="left"/>
+      <w:pPr>
+        <w:ind w:left="5040" w:hanging="360"/>
+      </w:pPr>
+      <w:rPr>
+        <w:rFonts w:ascii="Symbol" w:hAnsi="Symbol" w:hint="default"/>
+      </w:rPr>
+    </w:lvl>
+    <w:lvl w:ilvl="7" w:tplc="04210003" w:tentative="1">
+      <w:start w:val="1"/>
+      <w:numFmt w:val="bullet"/>
+      <w:lvlText w:val="o"/>
+      <w:lvlJc w:val="left"/>
+      <w:pPr>
+        <w:ind w:left="5760" w:hanging="360"/>
+      </w:pPr>
+      <w:rPr>
+        <w:rFonts w:ascii="Courier New" w:hAnsi="Courier New" w:cs="Courier New" w:hint="default"/>
+      </w:rPr>
+    </w:lvl>
+    <w:lvl w:ilvl="8" w:tplc="04210005" w:tentative="1">
+      <w:start w:val="1"/>
+      <w:numFmt w:val="bullet"/>
+      <w:lvlText w:val=""/>
+      <w:lvlJc w:val="left"/>
+      <w:pPr>
+        <w:ind w:left="6480" w:hanging="360"/>
+      </w:pPr>
+      <w:rPr>
+        <w:rFonts w:ascii="Wingdings" w:hAnsi="Wingdings" w:hint="default"/>
+      </w:rPr>
+    </w:lvl>
+  </w:abstractNum>
+  <w:abstractNum w:abstractNumId="5" w15:restartNumberingAfterBreak="0">
     <w:nsid w:val="2E7F096F"/>
     <w:multiLevelType w:val="hybridMultilevel"/>
     <w:tmpl w:val="4A225968"/>
@@ -1309,7 +3210,7 @@
       </w:pPr>
     </w:lvl>
   </w:abstractNum>
-  <w:abstractNum w:abstractNumId="1" w15:restartNumberingAfterBreak="0">
+  <w:abstractNum w:abstractNumId="6" w15:restartNumberingAfterBreak="0">
     <w:nsid w:val="2F576577"/>
     <w:multiLevelType w:val="hybridMultilevel"/>
     <w:tmpl w:val="A14425CE"/>
@@ -1422,7 +3323,7 @@
       </w:rPr>
     </w:lvl>
   </w:abstractNum>
-  <w:abstractNum w:abstractNumId="2" w15:restartNumberingAfterBreak="0">
+  <w:abstractNum w:abstractNumId="7" w15:restartNumberingAfterBreak="0">
     <w:nsid w:val="32C15083"/>
     <w:multiLevelType w:val="hybridMultilevel"/>
     <w:tmpl w:val="DD84A44A"/>
@@ -1535,7 +3436,521 @@
       </w:rPr>
     </w:lvl>
   </w:abstractNum>
-  <w:abstractNum w:abstractNumId="3" w15:restartNumberingAfterBreak="0">
+  <w:abstractNum w:abstractNumId="8" w15:restartNumberingAfterBreak="0">
+    <w:nsid w:val="3EBC7801"/>
+    <w:multiLevelType w:val="hybridMultilevel"/>
+    <w:tmpl w:val="894A6858"/>
+    <w:lvl w:ilvl="0" w:tplc="770459E8">
+      <w:start w:val="1"/>
+      <w:numFmt w:val="upperLetter"/>
+      <w:lvlText w:val="%1&gt;"/>
+      <w:lvlJc w:val="left"/>
+      <w:pPr>
+        <w:ind w:left="720" w:hanging="360"/>
+      </w:pPr>
+      <w:rPr>
+        <w:rFonts w:hint="default"/>
+      </w:rPr>
+    </w:lvl>
+    <w:lvl w:ilvl="1" w:tplc="04210019" w:tentative="1">
+      <w:start w:val="1"/>
+      <w:numFmt w:val="lowerLetter"/>
+      <w:lvlText w:val="%2."/>
+      <w:lvlJc w:val="left"/>
+      <w:pPr>
+        <w:ind w:left="1440" w:hanging="360"/>
+      </w:pPr>
+    </w:lvl>
+    <w:lvl w:ilvl="2" w:tplc="0421001B" w:tentative="1">
+      <w:start w:val="1"/>
+      <w:numFmt w:val="lowerRoman"/>
+      <w:lvlText w:val="%3."/>
+      <w:lvlJc w:val="right"/>
+      <w:pPr>
+        <w:ind w:left="2160" w:hanging="180"/>
+      </w:pPr>
+    </w:lvl>
+    <w:lvl w:ilvl="3" w:tplc="0421000F" w:tentative="1">
+      <w:start w:val="1"/>
+      <w:numFmt w:val="decimal"/>
+      <w:lvlText w:val="%4."/>
+      <w:lvlJc w:val="left"/>
+      <w:pPr>
+        <w:ind w:left="2880" w:hanging="360"/>
+      </w:pPr>
+    </w:lvl>
+    <w:lvl w:ilvl="4" w:tplc="04210019" w:tentative="1">
+      <w:start w:val="1"/>
+      <w:numFmt w:val="lowerLetter"/>
+      <w:lvlText w:val="%5."/>
+      <w:lvlJc w:val="left"/>
+      <w:pPr>
+        <w:ind w:left="3600" w:hanging="360"/>
+      </w:pPr>
+    </w:lvl>
+    <w:lvl w:ilvl="5" w:tplc="0421001B" w:tentative="1">
+      <w:start w:val="1"/>
+      <w:numFmt w:val="lowerRoman"/>
+      <w:lvlText w:val="%6."/>
+      <w:lvlJc w:val="right"/>
+      <w:pPr>
+        <w:ind w:left="4320" w:hanging="180"/>
+      </w:pPr>
+    </w:lvl>
+    <w:lvl w:ilvl="6" w:tplc="0421000F" w:tentative="1">
+      <w:start w:val="1"/>
+      <w:numFmt w:val="decimal"/>
+      <w:lvlText w:val="%7."/>
+      <w:lvlJc w:val="left"/>
+      <w:pPr>
+        <w:ind w:left="5040" w:hanging="360"/>
+      </w:pPr>
+    </w:lvl>
+    <w:lvl w:ilvl="7" w:tplc="04210019" w:tentative="1">
+      <w:start w:val="1"/>
+      <w:numFmt w:val="lowerLetter"/>
+      <w:lvlText w:val="%8."/>
+      <w:lvlJc w:val="left"/>
+      <w:pPr>
+        <w:ind w:left="5760" w:hanging="360"/>
+      </w:pPr>
+    </w:lvl>
+    <w:lvl w:ilvl="8" w:tplc="0421001B" w:tentative="1">
+      <w:start w:val="1"/>
+      <w:numFmt w:val="lowerRoman"/>
+      <w:lvlText w:val="%9."/>
+      <w:lvlJc w:val="right"/>
+      <w:pPr>
+        <w:ind w:left="6480" w:hanging="180"/>
+      </w:pPr>
+    </w:lvl>
+  </w:abstractNum>
+  <w:abstractNum w:abstractNumId="9" w15:restartNumberingAfterBreak="0">
+    <w:nsid w:val="438B5C16"/>
+    <w:multiLevelType w:val="hybridMultilevel"/>
+    <w:tmpl w:val="F7CE30B4"/>
+    <w:lvl w:ilvl="0" w:tplc="01FC8FDC">
+      <w:start w:val="1"/>
+      <w:numFmt w:val="bullet"/>
+      <w:lvlText w:val="-"/>
+      <w:lvlJc w:val="left"/>
+      <w:pPr>
+        <w:ind w:left="2160" w:hanging="360"/>
+      </w:pPr>
+      <w:rPr>
+        <w:rFonts w:ascii="Sylfaen" w:hAnsi="Sylfaen" w:hint="default"/>
+      </w:rPr>
+    </w:lvl>
+    <w:lvl w:ilvl="1" w:tplc="04210003" w:tentative="1">
+      <w:start w:val="1"/>
+      <w:numFmt w:val="bullet"/>
+      <w:lvlText w:val="o"/>
+      <w:lvlJc w:val="left"/>
+      <w:pPr>
+        <w:ind w:left="2880" w:hanging="360"/>
+      </w:pPr>
+      <w:rPr>
+        <w:rFonts w:ascii="Courier New" w:hAnsi="Courier New" w:cs="Courier New" w:hint="default"/>
+      </w:rPr>
+    </w:lvl>
+    <w:lvl w:ilvl="2" w:tplc="04210005" w:tentative="1">
+      <w:start w:val="1"/>
+      <w:numFmt w:val="bullet"/>
+      <w:lvlText w:val=""/>
+      <w:lvlJc w:val="left"/>
+      <w:pPr>
+        <w:ind w:left="3600" w:hanging="360"/>
+      </w:pPr>
+      <w:rPr>
+        <w:rFonts w:ascii="Wingdings" w:hAnsi="Wingdings" w:hint="default"/>
+      </w:rPr>
+    </w:lvl>
+    <w:lvl w:ilvl="3" w:tplc="04210001" w:tentative="1">
+      <w:start w:val="1"/>
+      <w:numFmt w:val="bullet"/>
+      <w:lvlText w:val=""/>
+      <w:lvlJc w:val="left"/>
+      <w:pPr>
+        <w:ind w:left="4320" w:hanging="360"/>
+      </w:pPr>
+      <w:rPr>
+        <w:rFonts w:ascii="Symbol" w:hAnsi="Symbol" w:hint="default"/>
+      </w:rPr>
+    </w:lvl>
+    <w:lvl w:ilvl="4" w:tplc="04210003" w:tentative="1">
+      <w:start w:val="1"/>
+      <w:numFmt w:val="bullet"/>
+      <w:lvlText w:val="o"/>
+      <w:lvlJc w:val="left"/>
+      <w:pPr>
+        <w:ind w:left="5040" w:hanging="360"/>
+      </w:pPr>
+      <w:rPr>
+        <w:rFonts w:ascii="Courier New" w:hAnsi="Courier New" w:cs="Courier New" w:hint="default"/>
+      </w:rPr>
+    </w:lvl>
+    <w:lvl w:ilvl="5" w:tplc="04210005" w:tentative="1">
+      <w:start w:val="1"/>
+      <w:numFmt w:val="bullet"/>
+      <w:lvlText w:val=""/>
+      <w:lvlJc w:val="left"/>
+      <w:pPr>
+        <w:ind w:left="5760" w:hanging="360"/>
+      </w:pPr>
+      <w:rPr>
+        <w:rFonts w:ascii="Wingdings" w:hAnsi="Wingdings" w:hint="default"/>
+      </w:rPr>
+    </w:lvl>
+    <w:lvl w:ilvl="6" w:tplc="04210001" w:tentative="1">
+      <w:start w:val="1"/>
+      <w:numFmt w:val="bullet"/>
+      <w:lvlText w:val=""/>
+      <w:lvlJc w:val="left"/>
+      <w:pPr>
+        <w:ind w:left="6480" w:hanging="360"/>
+      </w:pPr>
+      <w:rPr>
+        <w:rFonts w:ascii="Symbol" w:hAnsi="Symbol" w:hint="default"/>
+      </w:rPr>
+    </w:lvl>
+    <w:lvl w:ilvl="7" w:tplc="04210003" w:tentative="1">
+      <w:start w:val="1"/>
+      <w:numFmt w:val="bullet"/>
+      <w:lvlText w:val="o"/>
+      <w:lvlJc w:val="left"/>
+      <w:pPr>
+        <w:ind w:left="7200" w:hanging="360"/>
+      </w:pPr>
+      <w:rPr>
+        <w:rFonts w:ascii="Courier New" w:hAnsi="Courier New" w:cs="Courier New" w:hint="default"/>
+      </w:rPr>
+    </w:lvl>
+    <w:lvl w:ilvl="8" w:tplc="04210005" w:tentative="1">
+      <w:start w:val="1"/>
+      <w:numFmt w:val="bullet"/>
+      <w:lvlText w:val=""/>
+      <w:lvlJc w:val="left"/>
+      <w:pPr>
+        <w:ind w:left="7920" w:hanging="360"/>
+      </w:pPr>
+      <w:rPr>
+        <w:rFonts w:ascii="Wingdings" w:hAnsi="Wingdings" w:hint="default"/>
+      </w:rPr>
+    </w:lvl>
+  </w:abstractNum>
+  <w:abstractNum w:abstractNumId="10" w15:restartNumberingAfterBreak="0">
+    <w:nsid w:val="4C7450F4"/>
+    <w:multiLevelType w:val="hybridMultilevel"/>
+    <w:tmpl w:val="A9D4B7F2"/>
+    <w:lvl w:ilvl="0" w:tplc="01FC8FDC">
+      <w:start w:val="1"/>
+      <w:numFmt w:val="bullet"/>
+      <w:lvlText w:val="-"/>
+      <w:lvlJc w:val="left"/>
+      <w:pPr>
+        <w:ind w:left="720" w:hanging="360"/>
+      </w:pPr>
+      <w:rPr>
+        <w:rFonts w:ascii="Sylfaen" w:hAnsi="Sylfaen" w:hint="default"/>
+      </w:rPr>
+    </w:lvl>
+    <w:lvl w:ilvl="1" w:tplc="04210003" w:tentative="1">
+      <w:start w:val="1"/>
+      <w:numFmt w:val="bullet"/>
+      <w:lvlText w:val="o"/>
+      <w:lvlJc w:val="left"/>
+      <w:pPr>
+        <w:ind w:left="1440" w:hanging="360"/>
+      </w:pPr>
+      <w:rPr>
+        <w:rFonts w:ascii="Courier New" w:hAnsi="Courier New" w:cs="Courier New" w:hint="default"/>
+      </w:rPr>
+    </w:lvl>
+    <w:lvl w:ilvl="2" w:tplc="04210005">
+      <w:start w:val="1"/>
+      <w:numFmt w:val="bullet"/>
+      <w:lvlText w:val=""/>
+      <w:lvlJc w:val="left"/>
+      <w:pPr>
+        <w:ind w:left="2160" w:hanging="360"/>
+      </w:pPr>
+      <w:rPr>
+        <w:rFonts w:ascii="Wingdings" w:hAnsi="Wingdings" w:hint="default"/>
+      </w:rPr>
+    </w:lvl>
+    <w:lvl w:ilvl="3" w:tplc="04210001" w:tentative="1">
+      <w:start w:val="1"/>
+      <w:numFmt w:val="bullet"/>
+      <w:lvlText w:val=""/>
+      <w:lvlJc w:val="left"/>
+      <w:pPr>
+        <w:ind w:left="2880" w:hanging="360"/>
+      </w:pPr>
+      <w:rPr>
+        <w:rFonts w:ascii="Symbol" w:hAnsi="Symbol" w:hint="default"/>
+      </w:rPr>
+    </w:lvl>
+    <w:lvl w:ilvl="4" w:tplc="04210003" w:tentative="1">
+      <w:start w:val="1"/>
+      <w:numFmt w:val="bullet"/>
+      <w:lvlText w:val="o"/>
+      <w:lvlJc w:val="left"/>
+      <w:pPr>
+        <w:ind w:left="3600" w:hanging="360"/>
+      </w:pPr>
+      <w:rPr>
+        <w:rFonts w:ascii="Courier New" w:hAnsi="Courier New" w:cs="Courier New" w:hint="default"/>
+      </w:rPr>
+    </w:lvl>
+    <w:lvl w:ilvl="5" w:tplc="04210005" w:tentative="1">
+      <w:start w:val="1"/>
+      <w:numFmt w:val="bullet"/>
+      <w:lvlText w:val=""/>
+      <w:lvlJc w:val="left"/>
+      <w:pPr>
+        <w:ind w:left="4320" w:hanging="360"/>
+      </w:pPr>
+      <w:rPr>
+        <w:rFonts w:ascii="Wingdings" w:hAnsi="Wingdings" w:hint="default"/>
+      </w:rPr>
+    </w:lvl>
+    <w:lvl w:ilvl="6" w:tplc="04210001" w:tentative="1">
+      <w:start w:val="1"/>
+      <w:numFmt w:val="bullet"/>
+      <w:lvlText w:val=""/>
+      <w:lvlJc w:val="left"/>
+      <w:pPr>
+        <w:ind w:left="5040" w:hanging="360"/>
+      </w:pPr>
+      <w:rPr>
+        <w:rFonts w:ascii="Symbol" w:hAnsi="Symbol" w:hint="default"/>
+      </w:rPr>
+    </w:lvl>
+    <w:lvl w:ilvl="7" w:tplc="04210003" w:tentative="1">
+      <w:start w:val="1"/>
+      <w:numFmt w:val="bullet"/>
+      <w:lvlText w:val="o"/>
+      <w:lvlJc w:val="left"/>
+      <w:pPr>
+        <w:ind w:left="5760" w:hanging="360"/>
+      </w:pPr>
+      <w:rPr>
+        <w:rFonts w:ascii="Courier New" w:hAnsi="Courier New" w:cs="Courier New" w:hint="default"/>
+      </w:rPr>
+    </w:lvl>
+    <w:lvl w:ilvl="8" w:tplc="04210005" w:tentative="1">
+      <w:start w:val="1"/>
+      <w:numFmt w:val="bullet"/>
+      <w:lvlText w:val=""/>
+      <w:lvlJc w:val="left"/>
+      <w:pPr>
+        <w:ind w:left="6480" w:hanging="360"/>
+      </w:pPr>
+      <w:rPr>
+        <w:rFonts w:ascii="Wingdings" w:hAnsi="Wingdings" w:hint="default"/>
+      </w:rPr>
+    </w:lvl>
+  </w:abstractNum>
+  <w:abstractNum w:abstractNumId="11" w15:restartNumberingAfterBreak="0">
+    <w:nsid w:val="4E055A96"/>
+    <w:multiLevelType w:val="hybridMultilevel"/>
+    <w:tmpl w:val="C616E0D0"/>
+    <w:lvl w:ilvl="0" w:tplc="FFFFFFFF">
+      <w:start w:val="1"/>
+      <w:numFmt w:val="decimal"/>
+      <w:lvlText w:val="%1)"/>
+      <w:lvlJc w:val="left"/>
+      <w:pPr>
+        <w:ind w:left="1440" w:hanging="360"/>
+      </w:pPr>
+    </w:lvl>
+    <w:lvl w:ilvl="1" w:tplc="FFFFFFFF" w:tentative="1">
+      <w:start w:val="1"/>
+      <w:numFmt w:val="lowerLetter"/>
+      <w:lvlText w:val="%2."/>
+      <w:lvlJc w:val="left"/>
+      <w:pPr>
+        <w:ind w:left="2160" w:hanging="360"/>
+      </w:pPr>
+    </w:lvl>
+    <w:lvl w:ilvl="2" w:tplc="FFFFFFFF" w:tentative="1">
+      <w:start w:val="1"/>
+      <w:numFmt w:val="lowerRoman"/>
+      <w:lvlText w:val="%3."/>
+      <w:lvlJc w:val="right"/>
+      <w:pPr>
+        <w:ind w:left="2880" w:hanging="180"/>
+      </w:pPr>
+    </w:lvl>
+    <w:lvl w:ilvl="3" w:tplc="FFFFFFFF" w:tentative="1">
+      <w:start w:val="1"/>
+      <w:numFmt w:val="decimal"/>
+      <w:lvlText w:val="%4."/>
+      <w:lvlJc w:val="left"/>
+      <w:pPr>
+        <w:ind w:left="3600" w:hanging="360"/>
+      </w:pPr>
+    </w:lvl>
+    <w:lvl w:ilvl="4" w:tplc="FFFFFFFF" w:tentative="1">
+      <w:start w:val="1"/>
+      <w:numFmt w:val="lowerLetter"/>
+      <w:lvlText w:val="%5."/>
+      <w:lvlJc w:val="left"/>
+      <w:pPr>
+        <w:ind w:left="4320" w:hanging="360"/>
+      </w:pPr>
+    </w:lvl>
+    <w:lvl w:ilvl="5" w:tplc="FFFFFFFF" w:tentative="1">
+      <w:start w:val="1"/>
+      <w:numFmt w:val="lowerRoman"/>
+      <w:lvlText w:val="%6."/>
+      <w:lvlJc w:val="right"/>
+      <w:pPr>
+        <w:ind w:left="5040" w:hanging="180"/>
+      </w:pPr>
+    </w:lvl>
+    <w:lvl w:ilvl="6" w:tplc="FFFFFFFF" w:tentative="1">
+      <w:start w:val="1"/>
+      <w:numFmt w:val="decimal"/>
+      <w:lvlText w:val="%7."/>
+      <w:lvlJc w:val="left"/>
+      <w:pPr>
+        <w:ind w:left="5760" w:hanging="360"/>
+      </w:pPr>
+    </w:lvl>
+    <w:lvl w:ilvl="7" w:tplc="FFFFFFFF" w:tentative="1">
+      <w:start w:val="1"/>
+      <w:numFmt w:val="lowerLetter"/>
+      <w:lvlText w:val="%8."/>
+      <w:lvlJc w:val="left"/>
+      <w:pPr>
+        <w:ind w:left="6480" w:hanging="360"/>
+      </w:pPr>
+    </w:lvl>
+    <w:lvl w:ilvl="8" w:tplc="FFFFFFFF" w:tentative="1">
+      <w:start w:val="1"/>
+      <w:numFmt w:val="lowerRoman"/>
+      <w:lvlText w:val="%9."/>
+      <w:lvlJc w:val="right"/>
+      <w:pPr>
+        <w:ind w:left="7200" w:hanging="180"/>
+      </w:pPr>
+    </w:lvl>
+  </w:abstractNum>
+  <w:abstractNum w:abstractNumId="12" w15:restartNumberingAfterBreak="0">
+    <w:nsid w:val="4F787E64"/>
+    <w:multiLevelType w:val="hybridMultilevel"/>
+    <w:tmpl w:val="1F06B502"/>
+    <w:lvl w:ilvl="0" w:tplc="01FC8FDC">
+      <w:start w:val="1"/>
+      <w:numFmt w:val="bullet"/>
+      <w:lvlText w:val="-"/>
+      <w:lvlJc w:val="left"/>
+      <w:pPr>
+        <w:ind w:left="1440" w:hanging="360"/>
+      </w:pPr>
+      <w:rPr>
+        <w:rFonts w:ascii="Sylfaen" w:hAnsi="Sylfaen" w:hint="default"/>
+      </w:rPr>
+    </w:lvl>
+    <w:lvl w:ilvl="1" w:tplc="04210003" w:tentative="1">
+      <w:start w:val="1"/>
+      <w:numFmt w:val="bullet"/>
+      <w:lvlText w:val="o"/>
+      <w:lvlJc w:val="left"/>
+      <w:pPr>
+        <w:ind w:left="2160" w:hanging="360"/>
+      </w:pPr>
+      <w:rPr>
+        <w:rFonts w:ascii="Courier New" w:hAnsi="Courier New" w:cs="Courier New" w:hint="default"/>
+      </w:rPr>
+    </w:lvl>
+    <w:lvl w:ilvl="2" w:tplc="04210005" w:tentative="1">
+      <w:start w:val="1"/>
+      <w:numFmt w:val="bullet"/>
+      <w:lvlText w:val=""/>
+      <w:lvlJc w:val="left"/>
+      <w:pPr>
+        <w:ind w:left="2880" w:hanging="360"/>
+      </w:pPr>
+      <w:rPr>
+        <w:rFonts w:ascii="Wingdings" w:hAnsi="Wingdings" w:hint="default"/>
+      </w:rPr>
+    </w:lvl>
+    <w:lvl w:ilvl="3" w:tplc="04210001" w:tentative="1">
+      <w:start w:val="1"/>
+      <w:numFmt w:val="bullet"/>
+      <w:lvlText w:val=""/>
+      <w:lvlJc w:val="left"/>
+      <w:pPr>
+        <w:ind w:left="3600" w:hanging="360"/>
+      </w:pPr>
+      <w:rPr>
+        <w:rFonts w:ascii="Symbol" w:hAnsi="Symbol" w:hint="default"/>
+      </w:rPr>
+    </w:lvl>
+    <w:lvl w:ilvl="4" w:tplc="04210003" w:tentative="1">
+      <w:start w:val="1"/>
+      <w:numFmt w:val="bullet"/>
+      <w:lvlText w:val="o"/>
+      <w:lvlJc w:val="left"/>
+      <w:pPr>
+        <w:ind w:left="4320" w:hanging="360"/>
+      </w:pPr>
+      <w:rPr>
+        <w:rFonts w:ascii="Courier New" w:hAnsi="Courier New" w:cs="Courier New" w:hint="default"/>
+      </w:rPr>
+    </w:lvl>
+    <w:lvl w:ilvl="5" w:tplc="04210005" w:tentative="1">
+      <w:start w:val="1"/>
+      <w:numFmt w:val="bullet"/>
+      <w:lvlText w:val=""/>
+      <w:lvlJc w:val="left"/>
+      <w:pPr>
+        <w:ind w:left="5040" w:hanging="360"/>
+      </w:pPr>
+      <w:rPr>
+        <w:rFonts w:ascii="Wingdings" w:hAnsi="Wingdings" w:hint="default"/>
+      </w:rPr>
+    </w:lvl>
+    <w:lvl w:ilvl="6" w:tplc="04210001" w:tentative="1">
+      <w:start w:val="1"/>
+      <w:numFmt w:val="bullet"/>
+      <w:lvlText w:val=""/>
+      <w:lvlJc w:val="left"/>
+      <w:pPr>
+        <w:ind w:left="5760" w:hanging="360"/>
+      </w:pPr>
+      <w:rPr>
+        <w:rFonts w:ascii="Symbol" w:hAnsi="Symbol" w:hint="default"/>
+      </w:rPr>
+    </w:lvl>
+    <w:lvl w:ilvl="7" w:tplc="04210003" w:tentative="1">
+      <w:start w:val="1"/>
+      <w:numFmt w:val="bullet"/>
+      <w:lvlText w:val="o"/>
+      <w:lvlJc w:val="left"/>
+      <w:pPr>
+        <w:ind w:left="6480" w:hanging="360"/>
+      </w:pPr>
+      <w:rPr>
+        <w:rFonts w:ascii="Courier New" w:hAnsi="Courier New" w:cs="Courier New" w:hint="default"/>
+      </w:rPr>
+    </w:lvl>
+    <w:lvl w:ilvl="8" w:tplc="04210005" w:tentative="1">
+      <w:start w:val="1"/>
+      <w:numFmt w:val="bullet"/>
+      <w:lvlText w:val=""/>
+      <w:lvlJc w:val="left"/>
+      <w:pPr>
+        <w:ind w:left="7200" w:hanging="360"/>
+      </w:pPr>
+      <w:rPr>
+        <w:rFonts w:ascii="Wingdings" w:hAnsi="Wingdings" w:hint="default"/>
+      </w:rPr>
+    </w:lvl>
+  </w:abstractNum>
+  <w:abstractNum w:abstractNumId="13" w15:restartNumberingAfterBreak="0">
     <w:nsid w:val="4F8F5759"/>
     <w:multiLevelType w:val="hybridMultilevel"/>
     <w:tmpl w:val="69DECD68"/>
@@ -1648,7 +4063,7 @@
       </w:rPr>
     </w:lvl>
   </w:abstractNum>
-  <w:abstractNum w:abstractNumId="4" w15:restartNumberingAfterBreak="0">
+  <w:abstractNum w:abstractNumId="14" w15:restartNumberingAfterBreak="0">
     <w:nsid w:val="59C0633A"/>
     <w:multiLevelType w:val="hybridMultilevel"/>
     <w:tmpl w:val="3B5450AA"/>
@@ -1761,7 +4176,93 @@
       </w:rPr>
     </w:lvl>
   </w:abstractNum>
-  <w:abstractNum w:abstractNumId="5" w15:restartNumberingAfterBreak="0">
+  <w:abstractNum w:abstractNumId="15" w15:restartNumberingAfterBreak="0">
+    <w:nsid w:val="73833D6B"/>
+    <w:multiLevelType w:val="hybridMultilevel"/>
+    <w:tmpl w:val="C616E0D0"/>
+    <w:lvl w:ilvl="0" w:tplc="38090011">
+      <w:start w:val="1"/>
+      <w:numFmt w:val="decimal"/>
+      <w:lvlText w:val="%1)"/>
+      <w:lvlJc w:val="left"/>
+      <w:pPr>
+        <w:ind w:left="1440" w:hanging="360"/>
+      </w:pPr>
+    </w:lvl>
+    <w:lvl w:ilvl="1" w:tplc="04210019" w:tentative="1">
+      <w:start w:val="1"/>
+      <w:numFmt w:val="lowerLetter"/>
+      <w:lvlText w:val="%2."/>
+      <w:lvlJc w:val="left"/>
+      <w:pPr>
+        <w:ind w:left="2160" w:hanging="360"/>
+      </w:pPr>
+    </w:lvl>
+    <w:lvl w:ilvl="2" w:tplc="0421001B" w:tentative="1">
+      <w:start w:val="1"/>
+      <w:numFmt w:val="lowerRoman"/>
+      <w:lvlText w:val="%3."/>
+      <w:lvlJc w:val="right"/>
+      <w:pPr>
+        <w:ind w:left="2880" w:hanging="180"/>
+      </w:pPr>
+    </w:lvl>
+    <w:lvl w:ilvl="3" w:tplc="0421000F" w:tentative="1">
+      <w:start w:val="1"/>
+      <w:numFmt w:val="decimal"/>
+      <w:lvlText w:val="%4."/>
+      <w:lvlJc w:val="left"/>
+      <w:pPr>
+        <w:ind w:left="3600" w:hanging="360"/>
+      </w:pPr>
+    </w:lvl>
+    <w:lvl w:ilvl="4" w:tplc="04210019" w:tentative="1">
+      <w:start w:val="1"/>
+      <w:numFmt w:val="lowerLetter"/>
+      <w:lvlText w:val="%5."/>
+      <w:lvlJc w:val="left"/>
+      <w:pPr>
+        <w:ind w:left="4320" w:hanging="360"/>
+      </w:pPr>
+    </w:lvl>
+    <w:lvl w:ilvl="5" w:tplc="0421001B" w:tentative="1">
+      <w:start w:val="1"/>
+      <w:numFmt w:val="lowerRoman"/>
+      <w:lvlText w:val="%6."/>
+      <w:lvlJc w:val="right"/>
+      <w:pPr>
+        <w:ind w:left="5040" w:hanging="180"/>
+      </w:pPr>
+    </w:lvl>
+    <w:lvl w:ilvl="6" w:tplc="0421000F" w:tentative="1">
+      <w:start w:val="1"/>
+      <w:numFmt w:val="decimal"/>
+      <w:lvlText w:val="%7."/>
+      <w:lvlJc w:val="left"/>
+      <w:pPr>
+        <w:ind w:left="5760" w:hanging="360"/>
+      </w:pPr>
+    </w:lvl>
+    <w:lvl w:ilvl="7" w:tplc="04210019" w:tentative="1">
+      <w:start w:val="1"/>
+      <w:numFmt w:val="lowerLetter"/>
+      <w:lvlText w:val="%8."/>
+      <w:lvlJc w:val="left"/>
+      <w:pPr>
+        <w:ind w:left="6480" w:hanging="360"/>
+      </w:pPr>
+    </w:lvl>
+    <w:lvl w:ilvl="8" w:tplc="0421001B" w:tentative="1">
+      <w:start w:val="1"/>
+      <w:numFmt w:val="lowerRoman"/>
+      <w:lvlText w:val="%9."/>
+      <w:lvlJc w:val="right"/>
+      <w:pPr>
+        <w:ind w:left="7200" w:hanging="180"/>
+      </w:pPr>
+    </w:lvl>
+  </w:abstractNum>
+  <w:abstractNum w:abstractNumId="16" w15:restartNumberingAfterBreak="0">
     <w:nsid w:val="7AE74FCE"/>
     <w:multiLevelType w:val="hybridMultilevel"/>
     <w:tmpl w:val="44BC4A6A"/>
@@ -1851,22 +4352,55 @@
     </w:lvl>
   </w:abstractNum>
   <w:num w:numId="1" w16cid:durableId="228540673">
+    <w:abstractNumId w:val="5"/>
+  </w:num>
+  <w:num w:numId="2" w16cid:durableId="1323506433">
+    <w:abstractNumId w:val="16"/>
+  </w:num>
+  <w:num w:numId="3" w16cid:durableId="1633630095">
+    <w:abstractNumId w:val="7"/>
+  </w:num>
+  <w:num w:numId="4" w16cid:durableId="483013914">
+    <w:abstractNumId w:val="14"/>
+  </w:num>
+  <w:num w:numId="5" w16cid:durableId="158622120">
+    <w:abstractNumId w:val="6"/>
+  </w:num>
+  <w:num w:numId="6" w16cid:durableId="1205943808">
+    <w:abstractNumId w:val="13"/>
+  </w:num>
+  <w:num w:numId="7" w16cid:durableId="586887623">
+    <w:abstractNumId w:val="12"/>
+  </w:num>
+  <w:num w:numId="8" w16cid:durableId="780685835">
+    <w:abstractNumId w:val="8"/>
+  </w:num>
+  <w:num w:numId="9" w16cid:durableId="1306542473">
     <w:abstractNumId w:val="0"/>
   </w:num>
-  <w:num w:numId="2" w16cid:durableId="1323506433">
-    <w:abstractNumId w:val="5"/>
+  <w:num w:numId="10" w16cid:durableId="1685399106">
+    <w:abstractNumId w:val="15"/>
   </w:num>
-  <w:num w:numId="3" w16cid:durableId="1633630095">
+  <w:num w:numId="11" w16cid:durableId="1277173223">
+    <w:abstractNumId w:val="10"/>
+  </w:num>
+  <w:num w:numId="12" w16cid:durableId="1071808070">
+    <w:abstractNumId w:val="4"/>
+  </w:num>
+  <w:num w:numId="13" w16cid:durableId="1894851419">
     <w:abstractNumId w:val="2"/>
   </w:num>
-  <w:num w:numId="4" w16cid:durableId="483013914">
-    <w:abstractNumId w:val="4"/>
+  <w:num w:numId="14" w16cid:durableId="1915965151">
+    <w:abstractNumId w:val="3"/>
   </w:num>
-  <w:num w:numId="5" w16cid:durableId="158622120">
+  <w:num w:numId="15" w16cid:durableId="396900013">
+    <w:abstractNumId w:val="9"/>
+  </w:num>
+  <w:num w:numId="16" w16cid:durableId="1926257958">
+    <w:abstractNumId w:val="11"/>
+  </w:num>
+  <w:num w:numId="17" w16cid:durableId="923994185">
     <w:abstractNumId w:val="1"/>
-  </w:num>
-  <w:num w:numId="6" w16cid:durableId="1205943808">
-    <w:abstractNumId w:val="3"/>
   </w:num>
 </w:numbering>
 </file>

</xml_diff>